<commit_message>
update file on github
</commit_message>
<xml_diff>
--- a/Команды Git.docx
+++ b/Команды Git.docx
@@ -1,6 +1,6 @@
 
 <file path=word/document.xml><?xml version="1.0" encoding="utf-8"?>
-<w:document xmlns:wpc="http://schemas.microsoft.com/office/word/2010/wordprocessingCanvas" xmlns:cx="http://schemas.microsoft.com/office/drawing/2014/chartex" xmlns:cx1="http://schemas.microsoft.com/office/drawing/2015/9/8/chartex" xmlns:cx2="http://schemas.microsoft.com/office/drawing/2015/10/21/chartex" xmlns:cx3="http://schemas.microsoft.com/office/drawing/2016/5/9/chartex" xmlns:cx4="http://schemas.microsoft.com/office/drawing/2016/5/10/chartex" xmlns:cx5="http://schemas.microsoft.com/office/drawing/2016/5/11/chartex" xmlns:cx6="http://schemas.microsoft.com/office/drawing/2016/5/12/chartex" xmlns:cx7="http://schemas.microsoft.com/office/drawing/2016/5/13/chartex" xmlns:cx8="http://schemas.microsoft.com/office/drawing/2016/5/14/chartex" xmlns:mc="http://schemas.openxmlformats.org/markup-compatibility/2006" xmlns:aink="http://schemas.microsoft.com/office/drawing/2016/ink" xmlns:am3d="http://schemas.microsoft.com/office/drawing/2017/model3d" xmlns:o="urn:schemas-microsoft-com:office:office" xmlns:r="http://schemas.openxmlformats.org/officeDocument/2006/relationships" xmlns:m="http://schemas.openxmlformats.org/officeDocument/2006/math" xmlns:v="urn:schemas-microsoft-com:vml" xmlns:wp14="http://schemas.microsoft.com/office/word/2010/wordprocessingDrawing" xmlns:wp="http://schemas.openxmlformats.org/drawingml/2006/wordprocessingDrawing" xmlns:w10="urn:schemas-microsoft-com:office:word" xmlns:w="http://schemas.openxmlformats.org/wordprocessingml/2006/main" xmlns:w14="http://schemas.microsoft.com/office/word/2010/wordml" xmlns:w15="http://schemas.microsoft.com/office/word/2012/wordml" xmlns:w16cid="http://schemas.microsoft.com/office/word/2016/wordml/cid" xmlns:w16se="http://schemas.microsoft.com/office/word/2015/wordml/symex" xmlns:wpg="http://schemas.microsoft.com/office/word/2010/wordprocessingGroup" xmlns:wpi="http://schemas.microsoft.com/office/word/2010/wordprocessingInk" xmlns:wne="http://schemas.microsoft.com/office/word/2006/wordml" xmlns:wps="http://schemas.microsoft.com/office/word/2010/wordprocessingShape" mc:Ignorable="w14 w15 w16se w16cid wp14">
+<w:document xmlns:wpc="http://schemas.microsoft.com/office/word/2010/wordprocessingCanvas" xmlns:cx="http://schemas.microsoft.com/office/drawing/2014/chartex" xmlns:cx1="http://schemas.microsoft.com/office/drawing/2015/9/8/chartex" xmlns:cx2="http://schemas.microsoft.com/office/drawing/2015/10/21/chartex" xmlns:cx3="http://schemas.microsoft.com/office/drawing/2016/5/9/chartex" xmlns:cx4="http://schemas.microsoft.com/office/drawing/2016/5/10/chartex" xmlns:cx5="http://schemas.microsoft.com/office/drawing/2016/5/11/chartex" xmlns:cx6="http://schemas.microsoft.com/office/drawing/2016/5/12/chartex" xmlns:cx7="http://schemas.microsoft.com/office/drawing/2016/5/13/chartex" xmlns:cx8="http://schemas.microsoft.com/office/drawing/2016/5/14/chartex" xmlns:mc="http://schemas.openxmlformats.org/markup-compatibility/2006" xmlns:aink="http://schemas.microsoft.com/office/drawing/2016/ink" xmlns:am3d="http://schemas.microsoft.com/office/drawing/2017/model3d" xmlns:o="urn:schemas-microsoft-com:office:office" xmlns:r="http://schemas.openxmlformats.org/officeDocument/2006/relationships" xmlns:m="http://schemas.openxmlformats.org/officeDocument/2006/math" xmlns:v="urn:schemas-microsoft-com:vml" xmlns:wp14="http://schemas.microsoft.com/office/word/2010/wordprocessingDrawing" xmlns:wp="http://schemas.openxmlformats.org/drawingml/2006/wordprocessingDrawing" xmlns:w10="urn:schemas-microsoft-com:office:word" xmlns:w="http://schemas.openxmlformats.org/wordprocessingml/2006/main" xmlns:w14="http://schemas.microsoft.com/office/word/2010/wordml" xmlns:w15="http://schemas.microsoft.com/office/word/2012/wordml" xmlns:w16cex="http://schemas.microsoft.com/office/word/2018/wordml/cex" xmlns:w16cid="http://schemas.microsoft.com/office/word/2016/wordml/cid" xmlns:w16="http://schemas.microsoft.com/office/word/2018/wordml" xmlns:w16se="http://schemas.microsoft.com/office/word/2015/wordml/symex" xmlns:wpg="http://schemas.microsoft.com/office/word/2010/wordprocessingGroup" xmlns:wpi="http://schemas.microsoft.com/office/word/2010/wordprocessingInk" xmlns:wne="http://schemas.microsoft.com/office/word/2006/wordml" xmlns:wps="http://schemas.microsoft.com/office/word/2010/wordprocessingShape" mc:Ignorable="w14 w15 w16se w16cid w16 w16cex wp14">
   <w:body>
     <w:p>
       <w:pPr>
@@ -6887,7 +6887,7 @@
           <w:rFonts w:ascii="Consolas" w:eastAsia="Times New Roman" w:hAnsi="Consolas" w:cs="Consolas"/>
           <w:sz w:val="21"/>
           <w:szCs w:val="21"/>
-          <w:lang w:val="en-US" w:eastAsia="ru-RU"/>
+          <w:lang w:eastAsia="ru-RU"/>
         </w:rPr>
       </w:pPr>
     </w:p>
@@ -7068,18 +7068,7 @@
           <w:szCs w:val="27"/>
           <w:lang w:eastAsia="ru-RU"/>
         </w:rPr>
-        <w:t>Для подтверждения подлинности сервер генерирует и публикует ключи SHA256. Вы можете провер</w:t>
-      </w:r>
-      <w:bookmarkStart w:id="0" w:name="_GoBack"/>
-      <w:bookmarkEnd w:id="0"/>
-      <w:r>
-        <w:rPr>
-          <w:rFonts w:ascii="Arial" w:eastAsia="Times New Roman" w:hAnsi="Arial" w:cs="Arial"/>
-          <w:sz w:val="27"/>
-          <w:szCs w:val="27"/>
-          <w:lang w:eastAsia="ru-RU"/>
-        </w:rPr>
-        <w:t xml:space="preserve">ить ключи </w:t>
+        <w:t xml:space="preserve">Для подтверждения подлинности сервер генерирует и публикует ключи SHA256. Вы можете проверить ключи </w:t>
       </w:r>
       <w:proofErr w:type="spellStart"/>
       <w:r>
@@ -7206,7 +7195,7 @@
           <w:szCs w:val="21"/>
           <w:lang w:val="en-US" w:eastAsia="ru-RU"/>
         </w:rPr>
-        <w:t>Hi %</w:t>
+        <w:t>Hi</w:t>
       </w:r>
       <w:r>
         <w:rPr>
@@ -7215,7 +7204,43 @@
           <w:szCs w:val="21"/>
           <w:lang w:eastAsia="ru-RU"/>
         </w:rPr>
+        <w:t xml:space="preserve"> %</w:t>
+      </w:r>
+      <w:r>
+        <w:rPr>
+          <w:rFonts w:ascii="Consolas" w:eastAsia="Times New Roman" w:hAnsi="Consolas" w:cs="Consolas"/>
+          <w:sz w:val="21"/>
+          <w:szCs w:val="21"/>
+          <w:lang w:eastAsia="ru-RU"/>
+        </w:rPr>
         <w:t>ВАШ</w:t>
+      </w:r>
+      <w:r>
+        <w:rPr>
+          <w:rFonts w:ascii="Consolas" w:eastAsia="Times New Roman" w:hAnsi="Consolas" w:cs="Consolas"/>
+          <w:sz w:val="21"/>
+          <w:szCs w:val="21"/>
+          <w:lang w:eastAsia="ru-RU"/>
+        </w:rPr>
+        <w:t>_</w:t>
+      </w:r>
+      <w:r>
+        <w:rPr>
+          <w:rFonts w:ascii="Consolas" w:eastAsia="Times New Roman" w:hAnsi="Consolas" w:cs="Consolas"/>
+          <w:sz w:val="21"/>
+          <w:szCs w:val="21"/>
+          <w:lang w:eastAsia="ru-RU"/>
+        </w:rPr>
+        <w:t>АККАУНТ</w:t>
+      </w:r>
+      <w:r>
+        <w:rPr>
+          <w:rFonts w:ascii="Consolas" w:eastAsia="Times New Roman" w:hAnsi="Consolas" w:cs="Consolas"/>
+          <w:sz w:val="21"/>
+          <w:szCs w:val="21"/>
+          <w:lang w:eastAsia="ru-RU"/>
+        </w:rPr>
+        <w:t xml:space="preserve">%! </w:t>
       </w:r>
       <w:r>
         <w:rPr>
@@ -7224,25 +7249,7 @@
           <w:szCs w:val="21"/>
           <w:lang w:val="en-US" w:eastAsia="ru-RU"/>
         </w:rPr>
-        <w:t>_</w:t>
-      </w:r>
-      <w:r>
-        <w:rPr>
-          <w:rFonts w:ascii="Consolas" w:eastAsia="Times New Roman" w:hAnsi="Consolas" w:cs="Consolas"/>
-          <w:sz w:val="21"/>
-          <w:szCs w:val="21"/>
-          <w:lang w:eastAsia="ru-RU"/>
-        </w:rPr>
-        <w:t>АККАУНТ</w:t>
-      </w:r>
-      <w:r>
-        <w:rPr>
-          <w:rFonts w:ascii="Consolas" w:eastAsia="Times New Roman" w:hAnsi="Consolas" w:cs="Consolas"/>
-          <w:sz w:val="21"/>
-          <w:szCs w:val="21"/>
-          <w:lang w:val="en-US" w:eastAsia="ru-RU"/>
-        </w:rPr>
-        <w:t>%! You</w:t>
+        <w:t>You</w:t>
       </w:r>
       <w:r>
         <w:rPr>
@@ -7264,6 +7271,2198 @@
           <w:sz w:val="27"/>
           <w:szCs w:val="27"/>
           <w:lang w:val="en-US" w:eastAsia="ru-RU"/>
+        </w:rPr>
+      </w:pPr>
+    </w:p>
+    <w:p>
+      <w:pPr>
+        <w:rPr>
+          <w:lang w:val="en-US"/>
+        </w:rPr>
+      </w:pPr>
+      <w:r>
+        <w:t xml:space="preserve">Команды </w:t>
+      </w:r>
+      <w:r>
+        <w:rPr>
+          <w:lang w:val="en-US"/>
+        </w:rPr>
+        <w:t>GIT</w:t>
+      </w:r>
+    </w:p>
+    <w:p>
+      <w:pPr>
+        <w:autoSpaceDE w:val="0"/>
+        <w:autoSpaceDN w:val="0"/>
+        <w:adjustRightInd w:val="0"/>
+        <w:spacing w:after="0" w:line="240" w:lineRule="auto"/>
+        <w:rPr>
+          <w:rFonts w:ascii="Lucida Console" w:hAnsi="Lucida Console" w:cs="Lucida Console"/>
+          <w:color w:val="C0A000"/>
+          <w:sz w:val="18"/>
+          <w:szCs w:val="18"/>
+          <w:lang w:val="en-US"/>
+        </w:rPr>
+      </w:pPr>
+      <w:r>
+        <w:rPr>
+          <w:rFonts w:ascii="Lucida Console" w:hAnsi="Lucida Console" w:cs="Lucida Console"/>
+          <w:color w:val="1CA800"/>
+          <w:sz w:val="18"/>
+          <w:szCs w:val="18"/>
+        </w:rPr>
+        <w:t>Админ</w:t>
+      </w:r>
+      <w:r>
+        <w:rPr>
+          <w:rFonts w:ascii="Lucida Console" w:hAnsi="Lucida Console" w:cs="Lucida Console"/>
+          <w:color w:val="1CA800"/>
+          <w:sz w:val="18"/>
+          <w:szCs w:val="18"/>
+          <w:lang w:val="en-US"/>
+        </w:rPr>
+        <w:t xml:space="preserve"> </w:t>
+      </w:r>
+      <w:r>
+        <w:rPr>
+          <w:rFonts w:ascii="Lucida Console" w:hAnsi="Lucida Console" w:cs="Lucida Console"/>
+          <w:color w:val="1CA800"/>
+          <w:sz w:val="18"/>
+          <w:szCs w:val="18"/>
+        </w:rPr>
+        <w:t>ПЭК</w:t>
+      </w:r>
+      <w:r>
+        <w:rPr>
+          <w:rFonts w:ascii="Lucida Console" w:hAnsi="Lucida Console" w:cs="Lucida Console"/>
+          <w:color w:val="1CA800"/>
+          <w:sz w:val="18"/>
+          <w:szCs w:val="18"/>
+          <w:lang w:val="en-US"/>
+        </w:rPr>
+        <w:t xml:space="preserve">@PC222-00 </w:t>
+      </w:r>
+      <w:r>
+        <w:rPr>
+          <w:rFonts w:ascii="Lucida Console" w:hAnsi="Lucida Console" w:cs="Lucida Console"/>
+          <w:color w:val="B148C6"/>
+          <w:sz w:val="18"/>
+          <w:szCs w:val="18"/>
+          <w:lang w:val="en-US"/>
+        </w:rPr>
+        <w:t xml:space="preserve">MINGW64 </w:t>
+      </w:r>
+      <w:r>
+        <w:rPr>
+          <w:rFonts w:ascii="Lucida Console" w:hAnsi="Lucida Console" w:cs="Lucida Console"/>
+          <w:color w:val="C0A000"/>
+          <w:sz w:val="18"/>
+          <w:szCs w:val="18"/>
+          <w:lang w:val="en-US"/>
+        </w:rPr>
+        <w:t>~/Documents/Git Command</w:t>
+      </w:r>
+    </w:p>
+    <w:p>
+      <w:pPr>
+        <w:autoSpaceDE w:val="0"/>
+        <w:autoSpaceDN w:val="0"/>
+        <w:adjustRightInd w:val="0"/>
+        <w:spacing w:after="0" w:line="240" w:lineRule="auto"/>
+        <w:rPr>
+          <w:rFonts w:ascii="Lucida Console" w:hAnsi="Lucida Console" w:cs="Lucida Console"/>
+          <w:sz w:val="18"/>
+          <w:szCs w:val="18"/>
+          <w:lang w:val="en-US"/>
+        </w:rPr>
+      </w:pPr>
+      <w:r>
+        <w:rPr>
+          <w:rFonts w:ascii="Lucida Console" w:hAnsi="Lucida Console" w:cs="Lucida Console"/>
+          <w:sz w:val="18"/>
+          <w:szCs w:val="18"/>
+          <w:lang w:val="en-US"/>
+        </w:rPr>
+        <w:t>$ git init</w:t>
+      </w:r>
+    </w:p>
+    <w:p>
+      <w:pPr>
+        <w:autoSpaceDE w:val="0"/>
+        <w:autoSpaceDN w:val="0"/>
+        <w:adjustRightInd w:val="0"/>
+        <w:spacing w:after="0" w:line="240" w:lineRule="auto"/>
+        <w:rPr>
+          <w:rFonts w:ascii="Lucida Console" w:hAnsi="Lucida Console" w:cs="Lucida Console"/>
+          <w:sz w:val="18"/>
+          <w:szCs w:val="18"/>
+          <w:lang w:val="en-US"/>
+        </w:rPr>
+      </w:pPr>
+      <w:r>
+        <w:rPr>
+          <w:rFonts w:ascii="Lucida Console" w:hAnsi="Lucida Console" w:cs="Lucida Console"/>
+          <w:sz w:val="18"/>
+          <w:szCs w:val="18"/>
+          <w:lang w:val="en-US"/>
+        </w:rPr>
+        <w:t>Initialized empty Git repository in C:/Users/</w:t>
+      </w:r>
+      <w:r>
+        <w:rPr>
+          <w:rFonts w:ascii="Lucida Console" w:hAnsi="Lucida Console" w:cs="Lucida Console"/>
+          <w:sz w:val="18"/>
+          <w:szCs w:val="18"/>
+        </w:rPr>
+        <w:t>Админ</w:t>
+      </w:r>
+      <w:r>
+        <w:rPr>
+          <w:rFonts w:ascii="Lucida Console" w:hAnsi="Lucida Console" w:cs="Lucida Console"/>
+          <w:sz w:val="18"/>
+          <w:szCs w:val="18"/>
+          <w:lang w:val="en-US"/>
+        </w:rPr>
+        <w:t xml:space="preserve"> </w:t>
+      </w:r>
+      <w:r>
+        <w:rPr>
+          <w:rFonts w:ascii="Lucida Console" w:hAnsi="Lucida Console" w:cs="Lucida Console"/>
+          <w:sz w:val="18"/>
+          <w:szCs w:val="18"/>
+        </w:rPr>
+        <w:t>ПЭК</w:t>
+      </w:r>
+      <w:r>
+        <w:rPr>
+          <w:rFonts w:ascii="Lucida Console" w:hAnsi="Lucida Console" w:cs="Lucida Console"/>
+          <w:sz w:val="18"/>
+          <w:szCs w:val="18"/>
+          <w:lang w:val="en-US"/>
+        </w:rPr>
+        <w:t>/Documents/Git Command</w:t>
+      </w:r>
+      <w:proofErr w:type="gramStart"/>
+      <w:r>
+        <w:rPr>
+          <w:rFonts w:ascii="Lucida Console" w:hAnsi="Lucida Console" w:cs="Lucida Console"/>
+          <w:sz w:val="18"/>
+          <w:szCs w:val="18"/>
+          <w:lang w:val="en-US"/>
+        </w:rPr>
+        <w:t>/.git</w:t>
+      </w:r>
+      <w:proofErr w:type="gramEnd"/>
+      <w:r>
+        <w:rPr>
+          <w:rFonts w:ascii="Lucida Console" w:hAnsi="Lucida Console" w:cs="Lucida Console"/>
+          <w:sz w:val="18"/>
+          <w:szCs w:val="18"/>
+          <w:lang w:val="en-US"/>
+        </w:rPr>
+        <w:t>/</w:t>
+      </w:r>
+    </w:p>
+    <w:p>
+      <w:pPr>
+        <w:autoSpaceDE w:val="0"/>
+        <w:autoSpaceDN w:val="0"/>
+        <w:adjustRightInd w:val="0"/>
+        <w:spacing w:after="0" w:line="240" w:lineRule="auto"/>
+        <w:rPr>
+          <w:rFonts w:ascii="Lucida Console" w:hAnsi="Lucida Console" w:cs="Lucida Console"/>
+          <w:sz w:val="18"/>
+          <w:szCs w:val="18"/>
+          <w:lang w:val="en-US"/>
+        </w:rPr>
+      </w:pPr>
+    </w:p>
+    <w:p>
+      <w:pPr>
+        <w:autoSpaceDE w:val="0"/>
+        <w:autoSpaceDN w:val="0"/>
+        <w:adjustRightInd w:val="0"/>
+        <w:spacing w:after="0" w:line="240" w:lineRule="auto"/>
+        <w:rPr>
+          <w:rFonts w:ascii="Lucida Console" w:hAnsi="Lucida Console" w:cs="Lucida Console"/>
+          <w:color w:val="00A89A"/>
+          <w:sz w:val="18"/>
+          <w:szCs w:val="18"/>
+          <w:lang w:val="en-US"/>
+        </w:rPr>
+      </w:pPr>
+      <w:r>
+        <w:rPr>
+          <w:rFonts w:ascii="Lucida Console" w:hAnsi="Lucida Console" w:cs="Lucida Console"/>
+          <w:color w:val="1CA800"/>
+          <w:sz w:val="18"/>
+          <w:szCs w:val="18"/>
+        </w:rPr>
+        <w:t>Админ</w:t>
+      </w:r>
+      <w:r>
+        <w:rPr>
+          <w:rFonts w:ascii="Lucida Console" w:hAnsi="Lucida Console" w:cs="Lucida Console"/>
+          <w:color w:val="1CA800"/>
+          <w:sz w:val="18"/>
+          <w:szCs w:val="18"/>
+          <w:lang w:val="en-US"/>
+        </w:rPr>
+        <w:t xml:space="preserve"> </w:t>
+      </w:r>
+      <w:r>
+        <w:rPr>
+          <w:rFonts w:ascii="Lucida Console" w:hAnsi="Lucida Console" w:cs="Lucida Console"/>
+          <w:color w:val="1CA800"/>
+          <w:sz w:val="18"/>
+          <w:szCs w:val="18"/>
+        </w:rPr>
+        <w:t>ПЭК</w:t>
+      </w:r>
+      <w:r>
+        <w:rPr>
+          <w:rFonts w:ascii="Lucida Console" w:hAnsi="Lucida Console" w:cs="Lucida Console"/>
+          <w:color w:val="1CA800"/>
+          <w:sz w:val="18"/>
+          <w:szCs w:val="18"/>
+          <w:lang w:val="en-US"/>
+        </w:rPr>
+        <w:t xml:space="preserve">@PC222-00 </w:t>
+      </w:r>
+      <w:r>
+        <w:rPr>
+          <w:rFonts w:ascii="Lucida Console" w:hAnsi="Lucida Console" w:cs="Lucida Console"/>
+          <w:color w:val="B148C6"/>
+          <w:sz w:val="18"/>
+          <w:szCs w:val="18"/>
+          <w:lang w:val="en-US"/>
+        </w:rPr>
+        <w:t xml:space="preserve">MINGW64 </w:t>
+      </w:r>
+      <w:r>
+        <w:rPr>
+          <w:rFonts w:ascii="Lucida Console" w:hAnsi="Lucida Console" w:cs="Lucida Console"/>
+          <w:color w:val="C0A000"/>
+          <w:sz w:val="18"/>
+          <w:szCs w:val="18"/>
+          <w:lang w:val="en-US"/>
+        </w:rPr>
+        <w:t>~/Documents/Git Command</w:t>
+      </w:r>
+      <w:r>
+        <w:rPr>
+          <w:rFonts w:ascii="Lucida Console" w:hAnsi="Lucida Console" w:cs="Lucida Console"/>
+          <w:color w:val="00A89A"/>
+          <w:sz w:val="18"/>
+          <w:szCs w:val="18"/>
+          <w:lang w:val="en-US"/>
+        </w:rPr>
+        <w:t xml:space="preserve"> (master)</w:t>
+      </w:r>
+    </w:p>
+    <w:p>
+      <w:pPr>
+        <w:autoSpaceDE w:val="0"/>
+        <w:autoSpaceDN w:val="0"/>
+        <w:adjustRightInd w:val="0"/>
+        <w:spacing w:after="0" w:line="240" w:lineRule="auto"/>
+        <w:rPr>
+          <w:rFonts w:ascii="Lucida Console" w:hAnsi="Lucida Console" w:cs="Lucida Console"/>
+          <w:sz w:val="18"/>
+          <w:szCs w:val="18"/>
+          <w:lang w:val="en-US"/>
+        </w:rPr>
+      </w:pPr>
+      <w:r>
+        <w:rPr>
+          <w:rFonts w:ascii="Lucida Console" w:hAnsi="Lucida Console" w:cs="Lucida Console"/>
+          <w:sz w:val="18"/>
+          <w:szCs w:val="18"/>
+          <w:lang w:val="en-US"/>
+        </w:rPr>
+        <w:t xml:space="preserve">$ git </w:t>
+      </w:r>
+      <w:proofErr w:type="gramStart"/>
+      <w:r>
+        <w:rPr>
+          <w:rFonts w:ascii="Lucida Console" w:hAnsi="Lucida Console" w:cs="Lucida Console"/>
+          <w:sz w:val="18"/>
+          <w:szCs w:val="18"/>
+          <w:lang w:val="en-US"/>
+        </w:rPr>
+        <w:t>add .</w:t>
+      </w:r>
+      <w:proofErr w:type="gramEnd"/>
+    </w:p>
+    <w:p>
+      <w:pPr>
+        <w:autoSpaceDE w:val="0"/>
+        <w:autoSpaceDN w:val="0"/>
+        <w:adjustRightInd w:val="0"/>
+        <w:spacing w:after="0" w:line="240" w:lineRule="auto"/>
+        <w:rPr>
+          <w:rFonts w:ascii="Lucida Console" w:hAnsi="Lucida Console" w:cs="Lucida Console"/>
+          <w:sz w:val="18"/>
+          <w:szCs w:val="18"/>
+          <w:lang w:val="en-US"/>
+        </w:rPr>
+      </w:pPr>
+    </w:p>
+    <w:p>
+      <w:pPr>
+        <w:autoSpaceDE w:val="0"/>
+        <w:autoSpaceDN w:val="0"/>
+        <w:adjustRightInd w:val="0"/>
+        <w:spacing w:after="0" w:line="240" w:lineRule="auto"/>
+        <w:rPr>
+          <w:rFonts w:ascii="Lucida Console" w:hAnsi="Lucida Console" w:cs="Lucida Console"/>
+          <w:color w:val="00A89A"/>
+          <w:sz w:val="18"/>
+          <w:szCs w:val="18"/>
+          <w:lang w:val="en-US"/>
+        </w:rPr>
+      </w:pPr>
+      <w:r>
+        <w:rPr>
+          <w:rFonts w:ascii="Lucida Console" w:hAnsi="Lucida Console" w:cs="Lucida Console"/>
+          <w:color w:val="1CA800"/>
+          <w:sz w:val="18"/>
+          <w:szCs w:val="18"/>
+        </w:rPr>
+        <w:t>Админ</w:t>
+      </w:r>
+      <w:r>
+        <w:rPr>
+          <w:rFonts w:ascii="Lucida Console" w:hAnsi="Lucida Console" w:cs="Lucida Console"/>
+          <w:color w:val="1CA800"/>
+          <w:sz w:val="18"/>
+          <w:szCs w:val="18"/>
+          <w:lang w:val="en-US"/>
+        </w:rPr>
+        <w:t xml:space="preserve"> </w:t>
+      </w:r>
+      <w:r>
+        <w:rPr>
+          <w:rFonts w:ascii="Lucida Console" w:hAnsi="Lucida Console" w:cs="Lucida Console"/>
+          <w:color w:val="1CA800"/>
+          <w:sz w:val="18"/>
+          <w:szCs w:val="18"/>
+        </w:rPr>
+        <w:t>ПЭК</w:t>
+      </w:r>
+      <w:r>
+        <w:rPr>
+          <w:rFonts w:ascii="Lucida Console" w:hAnsi="Lucida Console" w:cs="Lucida Console"/>
+          <w:color w:val="1CA800"/>
+          <w:sz w:val="18"/>
+          <w:szCs w:val="18"/>
+          <w:lang w:val="en-US"/>
+        </w:rPr>
+        <w:t xml:space="preserve">@PC222-00 </w:t>
+      </w:r>
+      <w:r>
+        <w:rPr>
+          <w:rFonts w:ascii="Lucida Console" w:hAnsi="Lucida Console" w:cs="Lucida Console"/>
+          <w:color w:val="B148C6"/>
+          <w:sz w:val="18"/>
+          <w:szCs w:val="18"/>
+          <w:lang w:val="en-US"/>
+        </w:rPr>
+        <w:t xml:space="preserve">MINGW64 </w:t>
+      </w:r>
+      <w:r>
+        <w:rPr>
+          <w:rFonts w:ascii="Lucida Console" w:hAnsi="Lucida Console" w:cs="Lucida Console"/>
+          <w:color w:val="C0A000"/>
+          <w:sz w:val="18"/>
+          <w:szCs w:val="18"/>
+          <w:lang w:val="en-US"/>
+        </w:rPr>
+        <w:t>~/Documents/Git Command</w:t>
+      </w:r>
+      <w:r>
+        <w:rPr>
+          <w:rFonts w:ascii="Lucida Console" w:hAnsi="Lucida Console" w:cs="Lucida Console"/>
+          <w:color w:val="00A89A"/>
+          <w:sz w:val="18"/>
+          <w:szCs w:val="18"/>
+          <w:lang w:val="en-US"/>
+        </w:rPr>
+        <w:t xml:space="preserve"> (master)</w:t>
+      </w:r>
+    </w:p>
+    <w:p>
+      <w:pPr>
+        <w:autoSpaceDE w:val="0"/>
+        <w:autoSpaceDN w:val="0"/>
+        <w:adjustRightInd w:val="0"/>
+        <w:spacing w:after="0" w:line="240" w:lineRule="auto"/>
+        <w:rPr>
+          <w:rFonts w:ascii="Lucida Console" w:hAnsi="Lucida Console" w:cs="Lucida Console"/>
+          <w:sz w:val="18"/>
+          <w:szCs w:val="18"/>
+          <w:lang w:val="en-US"/>
+        </w:rPr>
+      </w:pPr>
+      <w:r>
+        <w:rPr>
+          <w:rFonts w:ascii="Lucida Console" w:hAnsi="Lucida Console" w:cs="Lucida Console"/>
+          <w:sz w:val="18"/>
+          <w:szCs w:val="18"/>
+          <w:lang w:val="en-US"/>
+        </w:rPr>
+        <w:t>$ git status</w:t>
+      </w:r>
+    </w:p>
+    <w:p>
+      <w:pPr>
+        <w:autoSpaceDE w:val="0"/>
+        <w:autoSpaceDN w:val="0"/>
+        <w:adjustRightInd w:val="0"/>
+        <w:spacing w:after="0" w:line="240" w:lineRule="auto"/>
+        <w:rPr>
+          <w:rFonts w:ascii="Lucida Console" w:hAnsi="Lucida Console" w:cs="Lucida Console"/>
+          <w:sz w:val="18"/>
+          <w:szCs w:val="18"/>
+          <w:lang w:val="en-US"/>
+        </w:rPr>
+      </w:pPr>
+      <w:r>
+        <w:rPr>
+          <w:rFonts w:ascii="Lucida Console" w:hAnsi="Lucida Console" w:cs="Lucida Console"/>
+          <w:sz w:val="18"/>
+          <w:szCs w:val="18"/>
+          <w:lang w:val="en-US"/>
+        </w:rPr>
+        <w:t>On branch master</w:t>
+      </w:r>
+    </w:p>
+    <w:p>
+      <w:pPr>
+        <w:autoSpaceDE w:val="0"/>
+        <w:autoSpaceDN w:val="0"/>
+        <w:adjustRightInd w:val="0"/>
+        <w:spacing w:after="0" w:line="240" w:lineRule="auto"/>
+        <w:rPr>
+          <w:rFonts w:ascii="Lucida Console" w:hAnsi="Lucida Console" w:cs="Lucida Console"/>
+          <w:sz w:val="18"/>
+          <w:szCs w:val="18"/>
+          <w:lang w:val="en-US"/>
+        </w:rPr>
+      </w:pPr>
+    </w:p>
+    <w:p>
+      <w:pPr>
+        <w:autoSpaceDE w:val="0"/>
+        <w:autoSpaceDN w:val="0"/>
+        <w:adjustRightInd w:val="0"/>
+        <w:spacing w:after="0" w:line="240" w:lineRule="auto"/>
+        <w:rPr>
+          <w:rFonts w:ascii="Lucida Console" w:hAnsi="Lucida Console" w:cs="Lucida Console"/>
+          <w:sz w:val="18"/>
+          <w:szCs w:val="18"/>
+          <w:lang w:val="en-US"/>
+        </w:rPr>
+      </w:pPr>
+      <w:r>
+        <w:rPr>
+          <w:rFonts w:ascii="Lucida Console" w:hAnsi="Lucida Console" w:cs="Lucida Console"/>
+          <w:sz w:val="18"/>
+          <w:szCs w:val="18"/>
+          <w:lang w:val="en-US"/>
+        </w:rPr>
+        <w:t>No commits yet</w:t>
+      </w:r>
+    </w:p>
+    <w:p>
+      <w:pPr>
+        <w:autoSpaceDE w:val="0"/>
+        <w:autoSpaceDN w:val="0"/>
+        <w:adjustRightInd w:val="0"/>
+        <w:spacing w:after="0" w:line="240" w:lineRule="auto"/>
+        <w:rPr>
+          <w:rFonts w:ascii="Lucida Console" w:hAnsi="Lucida Console" w:cs="Lucida Console"/>
+          <w:sz w:val="18"/>
+          <w:szCs w:val="18"/>
+          <w:lang w:val="en-US"/>
+        </w:rPr>
+      </w:pPr>
+    </w:p>
+    <w:p>
+      <w:pPr>
+        <w:autoSpaceDE w:val="0"/>
+        <w:autoSpaceDN w:val="0"/>
+        <w:adjustRightInd w:val="0"/>
+        <w:spacing w:after="0" w:line="240" w:lineRule="auto"/>
+        <w:rPr>
+          <w:rFonts w:ascii="Lucida Console" w:hAnsi="Lucida Console" w:cs="Lucida Console"/>
+          <w:sz w:val="18"/>
+          <w:szCs w:val="18"/>
+          <w:lang w:val="en-US"/>
+        </w:rPr>
+      </w:pPr>
+      <w:r>
+        <w:rPr>
+          <w:rFonts w:ascii="Lucida Console" w:hAnsi="Lucida Console" w:cs="Lucida Console"/>
+          <w:sz w:val="18"/>
+          <w:szCs w:val="18"/>
+          <w:lang w:val="en-US"/>
+        </w:rPr>
+        <w:t>Changes to be committed:</w:t>
+      </w:r>
+    </w:p>
+    <w:p>
+      <w:pPr>
+        <w:autoSpaceDE w:val="0"/>
+        <w:autoSpaceDN w:val="0"/>
+        <w:adjustRightInd w:val="0"/>
+        <w:spacing w:after="0" w:line="240" w:lineRule="auto"/>
+        <w:rPr>
+          <w:rFonts w:ascii="Lucida Console" w:hAnsi="Lucida Console" w:cs="Lucida Console"/>
+          <w:sz w:val="18"/>
+          <w:szCs w:val="18"/>
+          <w:lang w:val="en-US"/>
+        </w:rPr>
+      </w:pPr>
+      <w:r>
+        <w:rPr>
+          <w:rFonts w:ascii="Lucida Console" w:hAnsi="Lucida Console" w:cs="Lucida Console"/>
+          <w:sz w:val="18"/>
+          <w:szCs w:val="18"/>
+          <w:lang w:val="en-US"/>
+        </w:rPr>
+        <w:t xml:space="preserve">  (use "git rm --cached &lt;file&gt;..." to unstage)</w:t>
+      </w:r>
+    </w:p>
+    <w:p>
+      <w:pPr>
+        <w:autoSpaceDE w:val="0"/>
+        <w:autoSpaceDN w:val="0"/>
+        <w:adjustRightInd w:val="0"/>
+        <w:spacing w:after="0" w:line="240" w:lineRule="auto"/>
+        <w:rPr>
+          <w:rFonts w:ascii="Lucida Console" w:hAnsi="Lucida Console" w:cs="Lucida Console"/>
+          <w:color w:val="1CA800"/>
+          <w:sz w:val="18"/>
+          <w:szCs w:val="18"/>
+          <w:lang w:val="en-US"/>
+        </w:rPr>
+      </w:pPr>
+      <w:r>
+        <w:rPr>
+          <w:rFonts w:ascii="Lucida Console" w:hAnsi="Lucida Console" w:cs="Lucida Console"/>
+          <w:sz w:val="18"/>
+          <w:szCs w:val="18"/>
+          <w:lang w:val="en-US"/>
+        </w:rPr>
+        <w:t xml:space="preserve">        </w:t>
+      </w:r>
+      <w:r>
+        <w:rPr>
+          <w:rFonts w:ascii="Lucida Console" w:hAnsi="Lucida Console" w:cs="Lucida Console"/>
+          <w:color w:val="1CA800"/>
+          <w:sz w:val="18"/>
+          <w:szCs w:val="18"/>
+          <w:lang w:val="en-US"/>
+        </w:rPr>
+        <w:t>new file:   "\320\232\320\276\320\274\320\260\320\275\320\264\321\213 Git.docx"</w:t>
+      </w:r>
+    </w:p>
+    <w:p>
+      <w:pPr>
+        <w:autoSpaceDE w:val="0"/>
+        <w:autoSpaceDN w:val="0"/>
+        <w:adjustRightInd w:val="0"/>
+        <w:spacing w:after="0" w:line="240" w:lineRule="auto"/>
+        <w:rPr>
+          <w:rFonts w:ascii="Lucida Console" w:hAnsi="Lucida Console" w:cs="Lucida Console"/>
+          <w:color w:val="1CA800"/>
+          <w:sz w:val="18"/>
+          <w:szCs w:val="18"/>
+          <w:lang w:val="en-US"/>
+        </w:rPr>
+      </w:pPr>
+    </w:p>
+    <w:p>
+      <w:pPr>
+        <w:autoSpaceDE w:val="0"/>
+        <w:autoSpaceDN w:val="0"/>
+        <w:adjustRightInd w:val="0"/>
+        <w:spacing w:after="0" w:line="240" w:lineRule="auto"/>
+        <w:rPr>
+          <w:rFonts w:ascii="Lucida Console" w:hAnsi="Lucida Console" w:cs="Lucida Console"/>
+          <w:color w:val="1CA800"/>
+          <w:sz w:val="18"/>
+          <w:szCs w:val="18"/>
+          <w:lang w:val="en-US"/>
+        </w:rPr>
+      </w:pPr>
+    </w:p>
+    <w:p>
+      <w:pPr>
+        <w:autoSpaceDE w:val="0"/>
+        <w:autoSpaceDN w:val="0"/>
+        <w:adjustRightInd w:val="0"/>
+        <w:spacing w:after="0" w:line="240" w:lineRule="auto"/>
+        <w:rPr>
+          <w:rFonts w:ascii="Lucida Console" w:hAnsi="Lucida Console" w:cs="Lucida Console"/>
+          <w:color w:val="00A89A"/>
+          <w:sz w:val="18"/>
+          <w:szCs w:val="18"/>
+          <w:lang w:val="en-US"/>
+        </w:rPr>
+      </w:pPr>
+      <w:r>
+        <w:rPr>
+          <w:rFonts w:ascii="Lucida Console" w:hAnsi="Lucida Console" w:cs="Lucida Console"/>
+          <w:color w:val="1CA800"/>
+          <w:sz w:val="18"/>
+          <w:szCs w:val="18"/>
+        </w:rPr>
+        <w:t>Админ</w:t>
+      </w:r>
+      <w:r>
+        <w:rPr>
+          <w:rFonts w:ascii="Lucida Console" w:hAnsi="Lucida Console" w:cs="Lucida Console"/>
+          <w:color w:val="1CA800"/>
+          <w:sz w:val="18"/>
+          <w:szCs w:val="18"/>
+          <w:lang w:val="en-US"/>
+        </w:rPr>
+        <w:t xml:space="preserve"> </w:t>
+      </w:r>
+      <w:r>
+        <w:rPr>
+          <w:rFonts w:ascii="Lucida Console" w:hAnsi="Lucida Console" w:cs="Lucida Console"/>
+          <w:color w:val="1CA800"/>
+          <w:sz w:val="18"/>
+          <w:szCs w:val="18"/>
+        </w:rPr>
+        <w:t>ПЭК</w:t>
+      </w:r>
+      <w:r>
+        <w:rPr>
+          <w:rFonts w:ascii="Lucida Console" w:hAnsi="Lucida Console" w:cs="Lucida Console"/>
+          <w:color w:val="1CA800"/>
+          <w:sz w:val="18"/>
+          <w:szCs w:val="18"/>
+          <w:lang w:val="en-US"/>
+        </w:rPr>
+        <w:t xml:space="preserve">@PC222-00 </w:t>
+      </w:r>
+      <w:r>
+        <w:rPr>
+          <w:rFonts w:ascii="Lucida Console" w:hAnsi="Lucida Console" w:cs="Lucida Console"/>
+          <w:color w:val="B148C6"/>
+          <w:sz w:val="18"/>
+          <w:szCs w:val="18"/>
+          <w:lang w:val="en-US"/>
+        </w:rPr>
+        <w:t xml:space="preserve">MINGW64 </w:t>
+      </w:r>
+      <w:r>
+        <w:rPr>
+          <w:rFonts w:ascii="Lucida Console" w:hAnsi="Lucida Console" w:cs="Lucida Console"/>
+          <w:color w:val="C0A000"/>
+          <w:sz w:val="18"/>
+          <w:szCs w:val="18"/>
+          <w:lang w:val="en-US"/>
+        </w:rPr>
+        <w:t>~/Documents/Git Command</w:t>
+      </w:r>
+      <w:r>
+        <w:rPr>
+          <w:rFonts w:ascii="Lucida Console" w:hAnsi="Lucida Console" w:cs="Lucida Console"/>
+          <w:color w:val="00A89A"/>
+          <w:sz w:val="18"/>
+          <w:szCs w:val="18"/>
+          <w:lang w:val="en-US"/>
+        </w:rPr>
+        <w:t xml:space="preserve"> (master)</w:t>
+      </w:r>
+    </w:p>
+    <w:p>
+      <w:pPr>
+        <w:autoSpaceDE w:val="0"/>
+        <w:autoSpaceDN w:val="0"/>
+        <w:adjustRightInd w:val="0"/>
+        <w:spacing w:after="0" w:line="240" w:lineRule="auto"/>
+        <w:rPr>
+          <w:rFonts w:ascii="Lucida Console" w:hAnsi="Lucida Console" w:cs="Lucida Console"/>
+          <w:sz w:val="18"/>
+          <w:szCs w:val="18"/>
+          <w:lang w:val="en-US"/>
+        </w:rPr>
+      </w:pPr>
+      <w:r>
+        <w:rPr>
+          <w:rFonts w:ascii="Lucida Console" w:hAnsi="Lucida Console" w:cs="Lucida Console"/>
+          <w:sz w:val="18"/>
+          <w:szCs w:val="18"/>
+          <w:lang w:val="en-US"/>
+        </w:rPr>
+        <w:t>$ git commit -m "file on github"</w:t>
+      </w:r>
+    </w:p>
+    <w:p>
+      <w:pPr>
+        <w:autoSpaceDE w:val="0"/>
+        <w:autoSpaceDN w:val="0"/>
+        <w:adjustRightInd w:val="0"/>
+        <w:spacing w:after="0" w:line="240" w:lineRule="auto"/>
+        <w:rPr>
+          <w:rFonts w:ascii="Lucida Console" w:hAnsi="Lucida Console" w:cs="Lucida Console"/>
+          <w:sz w:val="18"/>
+          <w:szCs w:val="18"/>
+          <w:lang w:val="en-US"/>
+        </w:rPr>
+      </w:pPr>
+      <w:bookmarkStart w:id="0" w:name="_GoBack"/>
+      <w:r>
+        <w:rPr>
+          <w:rFonts w:ascii="Lucida Console" w:hAnsi="Lucida Console" w:cs="Lucida Console"/>
+          <w:sz w:val="18"/>
+          <w:szCs w:val="18"/>
+          <w:lang w:val="en-US"/>
+        </w:rPr>
+        <w:t>Author identity unknown</w:t>
+      </w:r>
+    </w:p>
+    <w:p>
+      <w:pPr>
+        <w:autoSpaceDE w:val="0"/>
+        <w:autoSpaceDN w:val="0"/>
+        <w:adjustRightInd w:val="0"/>
+        <w:spacing w:after="0" w:line="240" w:lineRule="auto"/>
+        <w:rPr>
+          <w:rFonts w:ascii="Lucida Console" w:hAnsi="Lucida Console" w:cs="Lucida Console"/>
+          <w:sz w:val="18"/>
+          <w:szCs w:val="18"/>
+          <w:lang w:val="en-US"/>
+        </w:rPr>
+      </w:pPr>
+    </w:p>
+    <w:p>
+      <w:pPr>
+        <w:autoSpaceDE w:val="0"/>
+        <w:autoSpaceDN w:val="0"/>
+        <w:adjustRightInd w:val="0"/>
+        <w:spacing w:after="0" w:line="240" w:lineRule="auto"/>
+        <w:rPr>
+          <w:rFonts w:ascii="Lucida Console" w:hAnsi="Lucida Console" w:cs="Lucida Console"/>
+          <w:sz w:val="18"/>
+          <w:szCs w:val="18"/>
+          <w:lang w:val="en-US"/>
+        </w:rPr>
+      </w:pPr>
+      <w:r>
+        <w:rPr>
+          <w:rFonts w:ascii="Lucida Console" w:hAnsi="Lucida Console" w:cs="Lucida Console"/>
+          <w:sz w:val="18"/>
+          <w:szCs w:val="18"/>
+          <w:lang w:val="en-US"/>
+        </w:rPr>
+        <w:t>*** Please tell me who you are.</w:t>
+      </w:r>
+    </w:p>
+    <w:p>
+      <w:pPr>
+        <w:autoSpaceDE w:val="0"/>
+        <w:autoSpaceDN w:val="0"/>
+        <w:adjustRightInd w:val="0"/>
+        <w:spacing w:after="0" w:line="240" w:lineRule="auto"/>
+        <w:rPr>
+          <w:rFonts w:ascii="Lucida Console" w:hAnsi="Lucida Console" w:cs="Lucida Console"/>
+          <w:sz w:val="18"/>
+          <w:szCs w:val="18"/>
+          <w:lang w:val="en-US"/>
+        </w:rPr>
+      </w:pPr>
+    </w:p>
+    <w:p>
+      <w:pPr>
+        <w:autoSpaceDE w:val="0"/>
+        <w:autoSpaceDN w:val="0"/>
+        <w:adjustRightInd w:val="0"/>
+        <w:spacing w:after="0" w:line="240" w:lineRule="auto"/>
+        <w:rPr>
+          <w:rFonts w:ascii="Lucida Console" w:hAnsi="Lucida Console" w:cs="Lucida Console"/>
+          <w:sz w:val="18"/>
+          <w:szCs w:val="18"/>
+          <w:lang w:val="en-US"/>
+        </w:rPr>
+      </w:pPr>
+      <w:r>
+        <w:rPr>
+          <w:rFonts w:ascii="Lucida Console" w:hAnsi="Lucida Console" w:cs="Lucida Console"/>
+          <w:sz w:val="18"/>
+          <w:szCs w:val="18"/>
+          <w:lang w:val="en-US"/>
+        </w:rPr>
+        <w:t>Run</w:t>
+      </w:r>
+    </w:p>
+    <w:p>
+      <w:pPr>
+        <w:autoSpaceDE w:val="0"/>
+        <w:autoSpaceDN w:val="0"/>
+        <w:adjustRightInd w:val="0"/>
+        <w:spacing w:after="0" w:line="240" w:lineRule="auto"/>
+        <w:rPr>
+          <w:rFonts w:ascii="Lucida Console" w:hAnsi="Lucida Console" w:cs="Lucida Console"/>
+          <w:sz w:val="18"/>
+          <w:szCs w:val="18"/>
+          <w:lang w:val="en-US"/>
+        </w:rPr>
+      </w:pPr>
+    </w:p>
+    <w:p>
+      <w:pPr>
+        <w:autoSpaceDE w:val="0"/>
+        <w:autoSpaceDN w:val="0"/>
+        <w:adjustRightInd w:val="0"/>
+        <w:spacing w:after="0" w:line="240" w:lineRule="auto"/>
+        <w:rPr>
+          <w:rFonts w:ascii="Lucida Console" w:hAnsi="Lucida Console" w:cs="Lucida Console"/>
+          <w:sz w:val="18"/>
+          <w:szCs w:val="18"/>
+          <w:lang w:val="en-US"/>
+        </w:rPr>
+      </w:pPr>
+      <w:r>
+        <w:rPr>
+          <w:rFonts w:ascii="Lucida Console" w:hAnsi="Lucida Console" w:cs="Lucida Console"/>
+          <w:sz w:val="18"/>
+          <w:szCs w:val="18"/>
+          <w:lang w:val="en-US"/>
+        </w:rPr>
+        <w:t xml:space="preserve">  git config --global </w:t>
+      </w:r>
+      <w:proofErr w:type="gramStart"/>
+      <w:r>
+        <w:rPr>
+          <w:rFonts w:ascii="Lucida Console" w:hAnsi="Lucida Console" w:cs="Lucida Console"/>
+          <w:sz w:val="18"/>
+          <w:szCs w:val="18"/>
+          <w:lang w:val="en-US"/>
+        </w:rPr>
+        <w:t>user.email</w:t>
+      </w:r>
+      <w:proofErr w:type="gramEnd"/>
+      <w:r>
+        <w:rPr>
+          <w:rFonts w:ascii="Lucida Console" w:hAnsi="Lucida Console" w:cs="Lucida Console"/>
+          <w:sz w:val="18"/>
+          <w:szCs w:val="18"/>
+          <w:lang w:val="en-US"/>
+        </w:rPr>
+        <w:t xml:space="preserve"> "you@example.com"</w:t>
+      </w:r>
+    </w:p>
+    <w:p>
+      <w:pPr>
+        <w:autoSpaceDE w:val="0"/>
+        <w:autoSpaceDN w:val="0"/>
+        <w:adjustRightInd w:val="0"/>
+        <w:spacing w:after="0" w:line="240" w:lineRule="auto"/>
+        <w:rPr>
+          <w:rFonts w:ascii="Lucida Console" w:hAnsi="Lucida Console" w:cs="Lucida Console"/>
+          <w:sz w:val="18"/>
+          <w:szCs w:val="18"/>
+          <w:lang w:val="en-US"/>
+        </w:rPr>
+      </w:pPr>
+      <w:r>
+        <w:rPr>
+          <w:rFonts w:ascii="Lucida Console" w:hAnsi="Lucida Console" w:cs="Lucida Console"/>
+          <w:sz w:val="18"/>
+          <w:szCs w:val="18"/>
+          <w:lang w:val="en-US"/>
+        </w:rPr>
+        <w:t xml:space="preserve">  git config --global user.name "Your Name"</w:t>
+      </w:r>
+    </w:p>
+    <w:p>
+      <w:pPr>
+        <w:autoSpaceDE w:val="0"/>
+        <w:autoSpaceDN w:val="0"/>
+        <w:adjustRightInd w:val="0"/>
+        <w:spacing w:after="0" w:line="240" w:lineRule="auto"/>
+        <w:rPr>
+          <w:rFonts w:ascii="Lucida Console" w:hAnsi="Lucida Console" w:cs="Lucida Console"/>
+          <w:sz w:val="18"/>
+          <w:szCs w:val="18"/>
+          <w:lang w:val="en-US"/>
+        </w:rPr>
+      </w:pPr>
+    </w:p>
+    <w:p>
+      <w:pPr>
+        <w:autoSpaceDE w:val="0"/>
+        <w:autoSpaceDN w:val="0"/>
+        <w:adjustRightInd w:val="0"/>
+        <w:spacing w:after="0" w:line="240" w:lineRule="auto"/>
+        <w:rPr>
+          <w:rFonts w:ascii="Lucida Console" w:hAnsi="Lucida Console" w:cs="Lucida Console"/>
+          <w:sz w:val="18"/>
+          <w:szCs w:val="18"/>
+          <w:lang w:val="en-US"/>
+        </w:rPr>
+      </w:pPr>
+      <w:r>
+        <w:rPr>
+          <w:rFonts w:ascii="Lucida Console" w:hAnsi="Lucida Console" w:cs="Lucida Console"/>
+          <w:sz w:val="18"/>
+          <w:szCs w:val="18"/>
+          <w:lang w:val="en-US"/>
+        </w:rPr>
+        <w:t>to set your account's default identity.</w:t>
+      </w:r>
+    </w:p>
+    <w:p>
+      <w:pPr>
+        <w:autoSpaceDE w:val="0"/>
+        <w:autoSpaceDN w:val="0"/>
+        <w:adjustRightInd w:val="0"/>
+        <w:spacing w:after="0" w:line="240" w:lineRule="auto"/>
+        <w:rPr>
+          <w:rFonts w:ascii="Lucida Console" w:hAnsi="Lucida Console" w:cs="Lucida Console"/>
+          <w:sz w:val="18"/>
+          <w:szCs w:val="18"/>
+          <w:lang w:val="en-US"/>
+        </w:rPr>
+      </w:pPr>
+      <w:r>
+        <w:rPr>
+          <w:rFonts w:ascii="Lucida Console" w:hAnsi="Lucida Console" w:cs="Lucida Console"/>
+          <w:sz w:val="18"/>
+          <w:szCs w:val="18"/>
+          <w:lang w:val="en-US"/>
+        </w:rPr>
+        <w:t>Omit --global to set the identity only in this repository.</w:t>
+      </w:r>
+    </w:p>
+    <w:p>
+      <w:pPr>
+        <w:autoSpaceDE w:val="0"/>
+        <w:autoSpaceDN w:val="0"/>
+        <w:adjustRightInd w:val="0"/>
+        <w:spacing w:after="0" w:line="240" w:lineRule="auto"/>
+        <w:rPr>
+          <w:rFonts w:ascii="Lucida Console" w:hAnsi="Lucida Console" w:cs="Lucida Console"/>
+          <w:sz w:val="18"/>
+          <w:szCs w:val="18"/>
+          <w:lang w:val="en-US"/>
+        </w:rPr>
+      </w:pPr>
+    </w:p>
+    <w:bookmarkEnd w:id="0"/>
+    <w:p>
+      <w:pPr>
+        <w:autoSpaceDE w:val="0"/>
+        <w:autoSpaceDN w:val="0"/>
+        <w:adjustRightInd w:val="0"/>
+        <w:spacing w:after="0" w:line="240" w:lineRule="auto"/>
+        <w:rPr>
+          <w:rFonts w:ascii="Lucida Console" w:hAnsi="Lucida Console" w:cs="Lucida Console"/>
+          <w:sz w:val="18"/>
+          <w:szCs w:val="18"/>
+          <w:lang w:val="en-US"/>
+        </w:rPr>
+      </w:pPr>
+      <w:r>
+        <w:rPr>
+          <w:rFonts w:ascii="Lucida Console" w:hAnsi="Lucida Console" w:cs="Lucida Console"/>
+          <w:sz w:val="18"/>
+          <w:szCs w:val="18"/>
+          <w:lang w:val="en-US"/>
+        </w:rPr>
+        <w:t>fatal: unable to auto-detect email address (got '</w:t>
+      </w:r>
+      <w:r>
+        <w:rPr>
+          <w:rFonts w:ascii="Lucida Console" w:hAnsi="Lucida Console" w:cs="Lucida Console"/>
+          <w:sz w:val="18"/>
+          <w:szCs w:val="18"/>
+        </w:rPr>
+        <w:t>Админ</w:t>
+      </w:r>
+      <w:r>
+        <w:rPr>
+          <w:rFonts w:ascii="Lucida Console" w:hAnsi="Lucida Console" w:cs="Lucida Console"/>
+          <w:sz w:val="18"/>
+          <w:szCs w:val="18"/>
+          <w:lang w:val="en-US"/>
+        </w:rPr>
+        <w:t xml:space="preserve"> </w:t>
+      </w:r>
+      <w:r>
+        <w:rPr>
+          <w:rFonts w:ascii="Lucida Console" w:hAnsi="Lucida Console" w:cs="Lucida Console"/>
+          <w:sz w:val="18"/>
+          <w:szCs w:val="18"/>
+        </w:rPr>
+        <w:t>ПЭК</w:t>
+      </w:r>
+      <w:r>
+        <w:rPr>
+          <w:rFonts w:ascii="Lucida Console" w:hAnsi="Lucida Console" w:cs="Lucida Console"/>
+          <w:sz w:val="18"/>
+          <w:szCs w:val="18"/>
+          <w:lang w:val="en-US"/>
+        </w:rPr>
+        <w:t>@PC222-</w:t>
+      </w:r>
+      <w:proofErr w:type="gramStart"/>
+      <w:r>
+        <w:rPr>
+          <w:rFonts w:ascii="Lucida Console" w:hAnsi="Lucida Console" w:cs="Lucida Console"/>
+          <w:sz w:val="18"/>
+          <w:szCs w:val="18"/>
+          <w:lang w:val="en-US"/>
+        </w:rPr>
+        <w:t>00.(</w:t>
+      </w:r>
+      <w:proofErr w:type="gramEnd"/>
+      <w:r>
+        <w:rPr>
+          <w:rFonts w:ascii="Lucida Console" w:hAnsi="Lucida Console" w:cs="Lucida Console"/>
+          <w:sz w:val="18"/>
+          <w:szCs w:val="18"/>
+          <w:lang w:val="en-US"/>
+        </w:rPr>
+        <w:t>none)')</w:t>
+      </w:r>
+    </w:p>
+    <w:p>
+      <w:pPr>
+        <w:autoSpaceDE w:val="0"/>
+        <w:autoSpaceDN w:val="0"/>
+        <w:adjustRightInd w:val="0"/>
+        <w:spacing w:after="0" w:line="240" w:lineRule="auto"/>
+        <w:rPr>
+          <w:rFonts w:ascii="Lucida Console" w:hAnsi="Lucida Console" w:cs="Lucida Console"/>
+          <w:sz w:val="18"/>
+          <w:szCs w:val="18"/>
+          <w:lang w:val="en-US"/>
+        </w:rPr>
+      </w:pPr>
+    </w:p>
+    <w:p>
+      <w:pPr>
+        <w:autoSpaceDE w:val="0"/>
+        <w:autoSpaceDN w:val="0"/>
+        <w:adjustRightInd w:val="0"/>
+        <w:spacing w:after="0" w:line="240" w:lineRule="auto"/>
+        <w:rPr>
+          <w:rFonts w:ascii="Lucida Console" w:hAnsi="Lucida Console" w:cs="Lucida Console"/>
+          <w:color w:val="00A89A"/>
+          <w:sz w:val="18"/>
+          <w:szCs w:val="18"/>
+          <w:lang w:val="en-US"/>
+        </w:rPr>
+      </w:pPr>
+      <w:r>
+        <w:rPr>
+          <w:rFonts w:ascii="Lucida Console" w:hAnsi="Lucida Console" w:cs="Lucida Console"/>
+          <w:color w:val="1CA800"/>
+          <w:sz w:val="18"/>
+          <w:szCs w:val="18"/>
+        </w:rPr>
+        <w:t>Админ</w:t>
+      </w:r>
+      <w:r>
+        <w:rPr>
+          <w:rFonts w:ascii="Lucida Console" w:hAnsi="Lucida Console" w:cs="Lucida Console"/>
+          <w:color w:val="1CA800"/>
+          <w:sz w:val="18"/>
+          <w:szCs w:val="18"/>
+          <w:lang w:val="en-US"/>
+        </w:rPr>
+        <w:t xml:space="preserve"> </w:t>
+      </w:r>
+      <w:r>
+        <w:rPr>
+          <w:rFonts w:ascii="Lucida Console" w:hAnsi="Lucida Console" w:cs="Lucida Console"/>
+          <w:color w:val="1CA800"/>
+          <w:sz w:val="18"/>
+          <w:szCs w:val="18"/>
+        </w:rPr>
+        <w:t>ПЭК</w:t>
+      </w:r>
+      <w:r>
+        <w:rPr>
+          <w:rFonts w:ascii="Lucida Console" w:hAnsi="Lucida Console" w:cs="Lucida Console"/>
+          <w:color w:val="1CA800"/>
+          <w:sz w:val="18"/>
+          <w:szCs w:val="18"/>
+          <w:lang w:val="en-US"/>
+        </w:rPr>
+        <w:t xml:space="preserve">@PC222-00 </w:t>
+      </w:r>
+      <w:r>
+        <w:rPr>
+          <w:rFonts w:ascii="Lucida Console" w:hAnsi="Lucida Console" w:cs="Lucida Console"/>
+          <w:color w:val="B148C6"/>
+          <w:sz w:val="18"/>
+          <w:szCs w:val="18"/>
+          <w:lang w:val="en-US"/>
+        </w:rPr>
+        <w:t xml:space="preserve">MINGW64 </w:t>
+      </w:r>
+      <w:r>
+        <w:rPr>
+          <w:rFonts w:ascii="Lucida Console" w:hAnsi="Lucida Console" w:cs="Lucida Console"/>
+          <w:color w:val="C0A000"/>
+          <w:sz w:val="18"/>
+          <w:szCs w:val="18"/>
+          <w:lang w:val="en-US"/>
+        </w:rPr>
+        <w:t>~/Documents/Git Command</w:t>
+      </w:r>
+      <w:r>
+        <w:rPr>
+          <w:rFonts w:ascii="Lucida Console" w:hAnsi="Lucida Console" w:cs="Lucida Console"/>
+          <w:color w:val="00A89A"/>
+          <w:sz w:val="18"/>
+          <w:szCs w:val="18"/>
+          <w:lang w:val="en-US"/>
+        </w:rPr>
+        <w:t xml:space="preserve"> (master)</w:t>
+      </w:r>
+    </w:p>
+    <w:p>
+      <w:pPr>
+        <w:autoSpaceDE w:val="0"/>
+        <w:autoSpaceDN w:val="0"/>
+        <w:adjustRightInd w:val="0"/>
+        <w:spacing w:after="0" w:line="240" w:lineRule="auto"/>
+        <w:rPr>
+          <w:rFonts w:ascii="Lucida Console" w:hAnsi="Lucida Console" w:cs="Lucida Console"/>
+          <w:sz w:val="18"/>
+          <w:szCs w:val="18"/>
+          <w:lang w:val="en-US"/>
+        </w:rPr>
+      </w:pPr>
+      <w:r>
+        <w:rPr>
+          <w:rFonts w:ascii="Lucida Console" w:hAnsi="Lucida Console" w:cs="Lucida Console"/>
+          <w:sz w:val="18"/>
+          <w:szCs w:val="18"/>
+          <w:lang w:val="en-US"/>
+        </w:rPr>
+        <w:t xml:space="preserve">$ git config --global </w:t>
+      </w:r>
+      <w:proofErr w:type="gramStart"/>
+      <w:r>
+        <w:rPr>
+          <w:rFonts w:ascii="Lucida Console" w:hAnsi="Lucida Console" w:cs="Lucida Console"/>
+          <w:sz w:val="18"/>
+          <w:szCs w:val="18"/>
+          <w:lang w:val="en-US"/>
+        </w:rPr>
+        <w:t>user.email</w:t>
+      </w:r>
+      <w:proofErr w:type="gramEnd"/>
+      <w:r>
+        <w:rPr>
+          <w:rFonts w:ascii="Lucida Console" w:hAnsi="Lucida Console" w:cs="Lucida Console"/>
+          <w:sz w:val="18"/>
+          <w:szCs w:val="18"/>
+          <w:lang w:val="en-US"/>
+        </w:rPr>
+        <w:t xml:space="preserve"> "kee_lidamt@mail.ru"</w:t>
+      </w:r>
+    </w:p>
+    <w:p>
+      <w:pPr>
+        <w:autoSpaceDE w:val="0"/>
+        <w:autoSpaceDN w:val="0"/>
+        <w:adjustRightInd w:val="0"/>
+        <w:spacing w:after="0" w:line="240" w:lineRule="auto"/>
+        <w:rPr>
+          <w:rFonts w:ascii="Lucida Console" w:hAnsi="Lucida Console" w:cs="Lucida Console"/>
+          <w:sz w:val="18"/>
+          <w:szCs w:val="18"/>
+          <w:lang w:val="en-US"/>
+        </w:rPr>
+      </w:pPr>
+    </w:p>
+    <w:p>
+      <w:pPr>
+        <w:autoSpaceDE w:val="0"/>
+        <w:autoSpaceDN w:val="0"/>
+        <w:adjustRightInd w:val="0"/>
+        <w:spacing w:after="0" w:line="240" w:lineRule="auto"/>
+        <w:rPr>
+          <w:rFonts w:ascii="Lucida Console" w:hAnsi="Lucida Console" w:cs="Lucida Console"/>
+          <w:color w:val="00A89A"/>
+          <w:sz w:val="18"/>
+          <w:szCs w:val="18"/>
+          <w:lang w:val="en-US"/>
+        </w:rPr>
+      </w:pPr>
+      <w:r>
+        <w:rPr>
+          <w:rFonts w:ascii="Lucida Console" w:hAnsi="Lucida Console" w:cs="Lucida Console"/>
+          <w:color w:val="1CA800"/>
+          <w:sz w:val="18"/>
+          <w:szCs w:val="18"/>
+        </w:rPr>
+        <w:t>Админ</w:t>
+      </w:r>
+      <w:r>
+        <w:rPr>
+          <w:rFonts w:ascii="Lucida Console" w:hAnsi="Lucida Console" w:cs="Lucida Console"/>
+          <w:color w:val="1CA800"/>
+          <w:sz w:val="18"/>
+          <w:szCs w:val="18"/>
+          <w:lang w:val="en-US"/>
+        </w:rPr>
+        <w:t xml:space="preserve"> </w:t>
+      </w:r>
+      <w:r>
+        <w:rPr>
+          <w:rFonts w:ascii="Lucida Console" w:hAnsi="Lucida Console" w:cs="Lucida Console"/>
+          <w:color w:val="1CA800"/>
+          <w:sz w:val="18"/>
+          <w:szCs w:val="18"/>
+        </w:rPr>
+        <w:t>ПЭК</w:t>
+      </w:r>
+      <w:r>
+        <w:rPr>
+          <w:rFonts w:ascii="Lucida Console" w:hAnsi="Lucida Console" w:cs="Lucida Console"/>
+          <w:color w:val="1CA800"/>
+          <w:sz w:val="18"/>
+          <w:szCs w:val="18"/>
+          <w:lang w:val="en-US"/>
+        </w:rPr>
+        <w:t xml:space="preserve">@PC222-00 </w:t>
+      </w:r>
+      <w:r>
+        <w:rPr>
+          <w:rFonts w:ascii="Lucida Console" w:hAnsi="Lucida Console" w:cs="Lucida Console"/>
+          <w:color w:val="B148C6"/>
+          <w:sz w:val="18"/>
+          <w:szCs w:val="18"/>
+          <w:lang w:val="en-US"/>
+        </w:rPr>
+        <w:t xml:space="preserve">MINGW64 </w:t>
+      </w:r>
+      <w:r>
+        <w:rPr>
+          <w:rFonts w:ascii="Lucida Console" w:hAnsi="Lucida Console" w:cs="Lucida Console"/>
+          <w:color w:val="C0A000"/>
+          <w:sz w:val="18"/>
+          <w:szCs w:val="18"/>
+          <w:lang w:val="en-US"/>
+        </w:rPr>
+        <w:t>~/Documents/Git Command</w:t>
+      </w:r>
+      <w:r>
+        <w:rPr>
+          <w:rFonts w:ascii="Lucida Console" w:hAnsi="Lucida Console" w:cs="Lucida Console"/>
+          <w:color w:val="00A89A"/>
+          <w:sz w:val="18"/>
+          <w:szCs w:val="18"/>
+          <w:lang w:val="en-US"/>
+        </w:rPr>
+        <w:t xml:space="preserve"> (master)</w:t>
+      </w:r>
+    </w:p>
+    <w:p>
+      <w:pPr>
+        <w:autoSpaceDE w:val="0"/>
+        <w:autoSpaceDN w:val="0"/>
+        <w:adjustRightInd w:val="0"/>
+        <w:spacing w:after="0" w:line="240" w:lineRule="auto"/>
+        <w:rPr>
+          <w:rFonts w:ascii="Lucida Console" w:hAnsi="Lucida Console" w:cs="Lucida Console"/>
+          <w:sz w:val="18"/>
+          <w:szCs w:val="18"/>
+          <w:lang w:val="en-US"/>
+        </w:rPr>
+      </w:pPr>
+      <w:r>
+        <w:rPr>
+          <w:rFonts w:ascii="Lucida Console" w:hAnsi="Lucida Console" w:cs="Lucida Console"/>
+          <w:sz w:val="18"/>
+          <w:szCs w:val="18"/>
+          <w:lang w:val="en-US"/>
+        </w:rPr>
+        <w:t xml:space="preserve">$ git commit -m "file on github"                </w:t>
+      </w:r>
+      <w:proofErr w:type="gramStart"/>
+      <w:r>
+        <w:rPr>
+          <w:rFonts w:ascii="Lucida Console" w:hAnsi="Lucida Console" w:cs="Lucida Console"/>
+          <w:sz w:val="18"/>
+          <w:szCs w:val="18"/>
+          <w:lang w:val="en-US"/>
+        </w:rPr>
+        <w:t xml:space="preserve">   [</w:t>
+      </w:r>
+      <w:proofErr w:type="gramEnd"/>
+      <w:r>
+        <w:rPr>
+          <w:rFonts w:ascii="Lucida Console" w:hAnsi="Lucida Console" w:cs="Lucida Console"/>
+          <w:sz w:val="18"/>
+          <w:szCs w:val="18"/>
+          <w:lang w:val="en-US"/>
+        </w:rPr>
+        <w:t>master (root-commit) 2eedfec] file on github</w:t>
+      </w:r>
+    </w:p>
+    <w:p>
+      <w:pPr>
+        <w:autoSpaceDE w:val="0"/>
+        <w:autoSpaceDN w:val="0"/>
+        <w:adjustRightInd w:val="0"/>
+        <w:spacing w:after="0" w:line="240" w:lineRule="auto"/>
+        <w:rPr>
+          <w:rFonts w:ascii="Lucida Console" w:hAnsi="Lucida Console" w:cs="Lucida Console"/>
+          <w:sz w:val="18"/>
+          <w:szCs w:val="18"/>
+          <w:lang w:val="en-US"/>
+        </w:rPr>
+      </w:pPr>
+      <w:r>
+        <w:rPr>
+          <w:rFonts w:ascii="Lucida Console" w:hAnsi="Lucida Console" w:cs="Lucida Console"/>
+          <w:sz w:val="18"/>
+          <w:szCs w:val="18"/>
+          <w:lang w:val="en-US"/>
+        </w:rPr>
+        <w:t xml:space="preserve"> 1 file changed, 0 </w:t>
+      </w:r>
+      <w:proofErr w:type="gramStart"/>
+      <w:r>
+        <w:rPr>
+          <w:rFonts w:ascii="Lucida Console" w:hAnsi="Lucida Console" w:cs="Lucida Console"/>
+          <w:sz w:val="18"/>
+          <w:szCs w:val="18"/>
+          <w:lang w:val="en-US"/>
+        </w:rPr>
+        <w:t>insertions(</w:t>
+      </w:r>
+      <w:proofErr w:type="gramEnd"/>
+      <w:r>
+        <w:rPr>
+          <w:rFonts w:ascii="Lucida Console" w:hAnsi="Lucida Console" w:cs="Lucida Console"/>
+          <w:sz w:val="18"/>
+          <w:szCs w:val="18"/>
+          <w:lang w:val="en-US"/>
+        </w:rPr>
+        <w:t>+), 0 deletions(-)</w:t>
+      </w:r>
+    </w:p>
+    <w:p>
+      <w:pPr>
+        <w:autoSpaceDE w:val="0"/>
+        <w:autoSpaceDN w:val="0"/>
+        <w:adjustRightInd w:val="0"/>
+        <w:spacing w:after="0" w:line="240" w:lineRule="auto"/>
+        <w:rPr>
+          <w:rFonts w:ascii="Lucida Console" w:hAnsi="Lucida Console" w:cs="Lucida Console"/>
+          <w:sz w:val="18"/>
+          <w:szCs w:val="18"/>
+          <w:lang w:val="en-US"/>
+        </w:rPr>
+      </w:pPr>
+      <w:r>
+        <w:rPr>
+          <w:rFonts w:ascii="Lucida Console" w:hAnsi="Lucida Console" w:cs="Lucida Console"/>
+          <w:sz w:val="18"/>
+          <w:szCs w:val="18"/>
+          <w:lang w:val="en-US"/>
+        </w:rPr>
+        <w:t xml:space="preserve"> create mode 100644 "\320\232\320\276\320\274\320\260\320\275\320\264\321\213 Git.docx"</w:t>
+      </w:r>
+    </w:p>
+    <w:p>
+      <w:pPr>
+        <w:autoSpaceDE w:val="0"/>
+        <w:autoSpaceDN w:val="0"/>
+        <w:adjustRightInd w:val="0"/>
+        <w:spacing w:after="0" w:line="240" w:lineRule="auto"/>
+        <w:rPr>
+          <w:rFonts w:ascii="Lucida Console" w:hAnsi="Lucida Console" w:cs="Lucida Console"/>
+          <w:sz w:val="18"/>
+          <w:szCs w:val="18"/>
+          <w:lang w:val="en-US"/>
+        </w:rPr>
+      </w:pPr>
+    </w:p>
+    <w:p>
+      <w:pPr>
+        <w:autoSpaceDE w:val="0"/>
+        <w:autoSpaceDN w:val="0"/>
+        <w:adjustRightInd w:val="0"/>
+        <w:spacing w:after="0" w:line="240" w:lineRule="auto"/>
+        <w:rPr>
+          <w:rFonts w:ascii="Lucida Console" w:hAnsi="Lucida Console" w:cs="Lucida Console"/>
+          <w:color w:val="00A89A"/>
+          <w:sz w:val="18"/>
+          <w:szCs w:val="18"/>
+          <w:lang w:val="en-US"/>
+        </w:rPr>
+      </w:pPr>
+      <w:r>
+        <w:rPr>
+          <w:rFonts w:ascii="Lucida Console" w:hAnsi="Lucida Console" w:cs="Lucida Console"/>
+          <w:color w:val="1CA800"/>
+          <w:sz w:val="18"/>
+          <w:szCs w:val="18"/>
+        </w:rPr>
+        <w:t>Админ</w:t>
+      </w:r>
+      <w:r>
+        <w:rPr>
+          <w:rFonts w:ascii="Lucida Console" w:hAnsi="Lucida Console" w:cs="Lucida Console"/>
+          <w:color w:val="1CA800"/>
+          <w:sz w:val="18"/>
+          <w:szCs w:val="18"/>
+          <w:lang w:val="en-US"/>
+        </w:rPr>
+        <w:t xml:space="preserve"> </w:t>
+      </w:r>
+      <w:r>
+        <w:rPr>
+          <w:rFonts w:ascii="Lucida Console" w:hAnsi="Lucida Console" w:cs="Lucida Console"/>
+          <w:color w:val="1CA800"/>
+          <w:sz w:val="18"/>
+          <w:szCs w:val="18"/>
+        </w:rPr>
+        <w:t>ПЭК</w:t>
+      </w:r>
+      <w:r>
+        <w:rPr>
+          <w:rFonts w:ascii="Lucida Console" w:hAnsi="Lucida Console" w:cs="Lucida Console"/>
+          <w:color w:val="1CA800"/>
+          <w:sz w:val="18"/>
+          <w:szCs w:val="18"/>
+          <w:lang w:val="en-US"/>
+        </w:rPr>
+        <w:t xml:space="preserve">@PC222-00 </w:t>
+      </w:r>
+      <w:r>
+        <w:rPr>
+          <w:rFonts w:ascii="Lucida Console" w:hAnsi="Lucida Console" w:cs="Lucida Console"/>
+          <w:color w:val="B148C6"/>
+          <w:sz w:val="18"/>
+          <w:szCs w:val="18"/>
+          <w:lang w:val="en-US"/>
+        </w:rPr>
+        <w:t xml:space="preserve">MINGW64 </w:t>
+      </w:r>
+      <w:r>
+        <w:rPr>
+          <w:rFonts w:ascii="Lucida Console" w:hAnsi="Lucida Console" w:cs="Lucida Console"/>
+          <w:color w:val="C0A000"/>
+          <w:sz w:val="18"/>
+          <w:szCs w:val="18"/>
+          <w:lang w:val="en-US"/>
+        </w:rPr>
+        <w:t>~/Documents/Git Command</w:t>
+      </w:r>
+      <w:r>
+        <w:rPr>
+          <w:rFonts w:ascii="Lucida Console" w:hAnsi="Lucida Console" w:cs="Lucida Console"/>
+          <w:color w:val="00A89A"/>
+          <w:sz w:val="18"/>
+          <w:szCs w:val="18"/>
+          <w:lang w:val="en-US"/>
+        </w:rPr>
+        <w:t xml:space="preserve"> (master)</w:t>
+      </w:r>
+    </w:p>
+    <w:p>
+      <w:pPr>
+        <w:autoSpaceDE w:val="0"/>
+        <w:autoSpaceDN w:val="0"/>
+        <w:adjustRightInd w:val="0"/>
+        <w:spacing w:after="0" w:line="240" w:lineRule="auto"/>
+        <w:rPr>
+          <w:rFonts w:ascii="Lucida Console" w:hAnsi="Lucida Console" w:cs="Lucida Console"/>
+          <w:sz w:val="18"/>
+          <w:szCs w:val="18"/>
+          <w:lang w:val="en-US"/>
+        </w:rPr>
+      </w:pPr>
+      <w:r>
+        <w:rPr>
+          <w:rFonts w:ascii="Lucida Console" w:hAnsi="Lucida Console" w:cs="Lucida Console"/>
+          <w:sz w:val="18"/>
+          <w:szCs w:val="18"/>
+          <w:lang w:val="en-US"/>
+        </w:rPr>
+        <w:t xml:space="preserve">$ git remote add origin </w:t>
+      </w:r>
+      <w:proofErr w:type="gramStart"/>
+      <w:r>
+        <w:rPr>
+          <w:rFonts w:ascii="Lucida Console" w:hAnsi="Lucida Console" w:cs="Lucida Console"/>
+          <w:sz w:val="18"/>
+          <w:szCs w:val="18"/>
+          <w:lang w:val="en-US"/>
+        </w:rPr>
+        <w:t>git@github.com:ElenaKuzmina/Example270124.git</w:t>
+      </w:r>
+      <w:proofErr w:type="gramEnd"/>
+    </w:p>
+    <w:p>
+      <w:pPr>
+        <w:autoSpaceDE w:val="0"/>
+        <w:autoSpaceDN w:val="0"/>
+        <w:adjustRightInd w:val="0"/>
+        <w:spacing w:after="0" w:line="240" w:lineRule="auto"/>
+        <w:rPr>
+          <w:rFonts w:ascii="Lucida Console" w:hAnsi="Lucida Console" w:cs="Lucida Console"/>
+          <w:sz w:val="18"/>
+          <w:szCs w:val="18"/>
+          <w:lang w:val="en-US"/>
+        </w:rPr>
+      </w:pPr>
+    </w:p>
+    <w:p>
+      <w:pPr>
+        <w:autoSpaceDE w:val="0"/>
+        <w:autoSpaceDN w:val="0"/>
+        <w:adjustRightInd w:val="0"/>
+        <w:spacing w:after="0" w:line="240" w:lineRule="auto"/>
+        <w:rPr>
+          <w:rFonts w:ascii="Lucida Console" w:hAnsi="Lucida Console" w:cs="Lucida Console"/>
+          <w:color w:val="00A89A"/>
+          <w:sz w:val="18"/>
+          <w:szCs w:val="18"/>
+          <w:lang w:val="en-US"/>
+        </w:rPr>
+      </w:pPr>
+      <w:r>
+        <w:rPr>
+          <w:rFonts w:ascii="Lucida Console" w:hAnsi="Lucida Console" w:cs="Lucida Console"/>
+          <w:color w:val="1CA800"/>
+          <w:sz w:val="18"/>
+          <w:szCs w:val="18"/>
+        </w:rPr>
+        <w:t>Админ</w:t>
+      </w:r>
+      <w:r>
+        <w:rPr>
+          <w:rFonts w:ascii="Lucida Console" w:hAnsi="Lucida Console" w:cs="Lucida Console"/>
+          <w:color w:val="1CA800"/>
+          <w:sz w:val="18"/>
+          <w:szCs w:val="18"/>
+          <w:lang w:val="en-US"/>
+        </w:rPr>
+        <w:t xml:space="preserve"> </w:t>
+      </w:r>
+      <w:r>
+        <w:rPr>
+          <w:rFonts w:ascii="Lucida Console" w:hAnsi="Lucida Console" w:cs="Lucida Console"/>
+          <w:color w:val="1CA800"/>
+          <w:sz w:val="18"/>
+          <w:szCs w:val="18"/>
+        </w:rPr>
+        <w:t>ПЭК</w:t>
+      </w:r>
+      <w:r>
+        <w:rPr>
+          <w:rFonts w:ascii="Lucida Console" w:hAnsi="Lucida Console" w:cs="Lucida Console"/>
+          <w:color w:val="1CA800"/>
+          <w:sz w:val="18"/>
+          <w:szCs w:val="18"/>
+          <w:lang w:val="en-US"/>
+        </w:rPr>
+        <w:t xml:space="preserve">@PC222-00 </w:t>
+      </w:r>
+      <w:r>
+        <w:rPr>
+          <w:rFonts w:ascii="Lucida Console" w:hAnsi="Lucida Console" w:cs="Lucida Console"/>
+          <w:color w:val="B148C6"/>
+          <w:sz w:val="18"/>
+          <w:szCs w:val="18"/>
+          <w:lang w:val="en-US"/>
+        </w:rPr>
+        <w:t xml:space="preserve">MINGW64 </w:t>
+      </w:r>
+      <w:r>
+        <w:rPr>
+          <w:rFonts w:ascii="Lucida Console" w:hAnsi="Lucida Console" w:cs="Lucida Console"/>
+          <w:color w:val="C0A000"/>
+          <w:sz w:val="18"/>
+          <w:szCs w:val="18"/>
+          <w:lang w:val="en-US"/>
+        </w:rPr>
+        <w:t>~/Documents/Git Command</w:t>
+      </w:r>
+      <w:r>
+        <w:rPr>
+          <w:rFonts w:ascii="Lucida Console" w:hAnsi="Lucida Console" w:cs="Lucida Console"/>
+          <w:color w:val="00A89A"/>
+          <w:sz w:val="18"/>
+          <w:szCs w:val="18"/>
+          <w:lang w:val="en-US"/>
+        </w:rPr>
+        <w:t xml:space="preserve"> (master)</w:t>
+      </w:r>
+    </w:p>
+    <w:p>
+      <w:pPr>
+        <w:autoSpaceDE w:val="0"/>
+        <w:autoSpaceDN w:val="0"/>
+        <w:adjustRightInd w:val="0"/>
+        <w:spacing w:after="0" w:line="240" w:lineRule="auto"/>
+        <w:rPr>
+          <w:rFonts w:ascii="Lucida Console" w:hAnsi="Lucida Console" w:cs="Lucida Console"/>
+          <w:sz w:val="18"/>
+          <w:szCs w:val="18"/>
+          <w:lang w:val="en-US"/>
+        </w:rPr>
+      </w:pPr>
+      <w:r>
+        <w:rPr>
+          <w:rFonts w:ascii="Lucida Console" w:hAnsi="Lucida Console" w:cs="Lucida Console"/>
+          <w:sz w:val="18"/>
+          <w:szCs w:val="18"/>
+          <w:lang w:val="en-US"/>
+        </w:rPr>
+        <w:t>$ git status</w:t>
+      </w:r>
+    </w:p>
+    <w:p>
+      <w:pPr>
+        <w:autoSpaceDE w:val="0"/>
+        <w:autoSpaceDN w:val="0"/>
+        <w:adjustRightInd w:val="0"/>
+        <w:spacing w:after="0" w:line="240" w:lineRule="auto"/>
+        <w:rPr>
+          <w:rFonts w:ascii="Lucida Console" w:hAnsi="Lucida Console" w:cs="Lucida Console"/>
+          <w:sz w:val="18"/>
+          <w:szCs w:val="18"/>
+          <w:lang w:val="en-US"/>
+        </w:rPr>
+      </w:pPr>
+      <w:r>
+        <w:rPr>
+          <w:rFonts w:ascii="Lucida Console" w:hAnsi="Lucida Console" w:cs="Lucida Console"/>
+          <w:sz w:val="18"/>
+          <w:szCs w:val="18"/>
+          <w:lang w:val="en-US"/>
+        </w:rPr>
+        <w:t>On branch master</w:t>
+      </w:r>
+    </w:p>
+    <w:p>
+      <w:pPr>
+        <w:autoSpaceDE w:val="0"/>
+        <w:autoSpaceDN w:val="0"/>
+        <w:adjustRightInd w:val="0"/>
+        <w:spacing w:after="0" w:line="240" w:lineRule="auto"/>
+        <w:rPr>
+          <w:rFonts w:ascii="Lucida Console" w:hAnsi="Lucida Console" w:cs="Lucida Console"/>
+          <w:sz w:val="18"/>
+          <w:szCs w:val="18"/>
+          <w:lang w:val="en-US"/>
+        </w:rPr>
+      </w:pPr>
+      <w:r>
+        <w:rPr>
+          <w:rFonts w:ascii="Lucida Console" w:hAnsi="Lucida Console" w:cs="Lucida Console"/>
+          <w:sz w:val="18"/>
+          <w:szCs w:val="18"/>
+          <w:lang w:val="en-US"/>
+        </w:rPr>
+        <w:t>nothing to commit, working tree clean</w:t>
+      </w:r>
+    </w:p>
+    <w:p>
+      <w:pPr>
+        <w:autoSpaceDE w:val="0"/>
+        <w:autoSpaceDN w:val="0"/>
+        <w:adjustRightInd w:val="0"/>
+        <w:spacing w:after="0" w:line="240" w:lineRule="auto"/>
+        <w:rPr>
+          <w:rFonts w:ascii="Lucida Console" w:hAnsi="Lucida Console" w:cs="Lucida Console"/>
+          <w:sz w:val="18"/>
+          <w:szCs w:val="18"/>
+          <w:lang w:val="en-US"/>
+        </w:rPr>
+      </w:pPr>
+    </w:p>
+    <w:p>
+      <w:pPr>
+        <w:autoSpaceDE w:val="0"/>
+        <w:autoSpaceDN w:val="0"/>
+        <w:adjustRightInd w:val="0"/>
+        <w:spacing w:after="0" w:line="240" w:lineRule="auto"/>
+        <w:rPr>
+          <w:rFonts w:ascii="Lucida Console" w:hAnsi="Lucida Console" w:cs="Lucida Console"/>
+          <w:color w:val="00A89A"/>
+          <w:sz w:val="18"/>
+          <w:szCs w:val="18"/>
+          <w:lang w:val="en-US"/>
+        </w:rPr>
+      </w:pPr>
+      <w:r>
+        <w:rPr>
+          <w:rFonts w:ascii="Lucida Console" w:hAnsi="Lucida Console" w:cs="Lucida Console"/>
+          <w:color w:val="1CA800"/>
+          <w:sz w:val="18"/>
+          <w:szCs w:val="18"/>
+        </w:rPr>
+        <w:t>Админ</w:t>
+      </w:r>
+      <w:r>
+        <w:rPr>
+          <w:rFonts w:ascii="Lucida Console" w:hAnsi="Lucida Console" w:cs="Lucida Console"/>
+          <w:color w:val="1CA800"/>
+          <w:sz w:val="18"/>
+          <w:szCs w:val="18"/>
+          <w:lang w:val="en-US"/>
+        </w:rPr>
+        <w:t xml:space="preserve"> </w:t>
+      </w:r>
+      <w:r>
+        <w:rPr>
+          <w:rFonts w:ascii="Lucida Console" w:hAnsi="Lucida Console" w:cs="Lucida Console"/>
+          <w:color w:val="1CA800"/>
+          <w:sz w:val="18"/>
+          <w:szCs w:val="18"/>
+        </w:rPr>
+        <w:t>ПЭК</w:t>
+      </w:r>
+      <w:r>
+        <w:rPr>
+          <w:rFonts w:ascii="Lucida Console" w:hAnsi="Lucida Console" w:cs="Lucida Console"/>
+          <w:color w:val="1CA800"/>
+          <w:sz w:val="18"/>
+          <w:szCs w:val="18"/>
+          <w:lang w:val="en-US"/>
+        </w:rPr>
+        <w:t xml:space="preserve">@PC222-00 </w:t>
+      </w:r>
+      <w:r>
+        <w:rPr>
+          <w:rFonts w:ascii="Lucida Console" w:hAnsi="Lucida Console" w:cs="Lucida Console"/>
+          <w:color w:val="B148C6"/>
+          <w:sz w:val="18"/>
+          <w:szCs w:val="18"/>
+          <w:lang w:val="en-US"/>
+        </w:rPr>
+        <w:t xml:space="preserve">MINGW64 </w:t>
+      </w:r>
+      <w:r>
+        <w:rPr>
+          <w:rFonts w:ascii="Lucida Console" w:hAnsi="Lucida Console" w:cs="Lucida Console"/>
+          <w:color w:val="C0A000"/>
+          <w:sz w:val="18"/>
+          <w:szCs w:val="18"/>
+          <w:lang w:val="en-US"/>
+        </w:rPr>
+        <w:t>~/Documents/Git Command</w:t>
+      </w:r>
+      <w:r>
+        <w:rPr>
+          <w:rFonts w:ascii="Lucida Console" w:hAnsi="Lucida Console" w:cs="Lucida Console"/>
+          <w:color w:val="00A89A"/>
+          <w:sz w:val="18"/>
+          <w:szCs w:val="18"/>
+          <w:lang w:val="en-US"/>
+        </w:rPr>
+        <w:t xml:space="preserve"> (master)</w:t>
+      </w:r>
+    </w:p>
+    <w:p>
+      <w:pPr>
+        <w:autoSpaceDE w:val="0"/>
+        <w:autoSpaceDN w:val="0"/>
+        <w:adjustRightInd w:val="0"/>
+        <w:spacing w:after="0" w:line="240" w:lineRule="auto"/>
+        <w:rPr>
+          <w:rFonts w:ascii="Lucida Console" w:hAnsi="Lucida Console" w:cs="Lucida Console"/>
+          <w:sz w:val="18"/>
+          <w:szCs w:val="18"/>
+          <w:lang w:val="en-US"/>
+        </w:rPr>
+      </w:pPr>
+      <w:r>
+        <w:rPr>
+          <w:rFonts w:ascii="Lucida Console" w:hAnsi="Lucida Console" w:cs="Lucida Console"/>
+          <w:sz w:val="18"/>
+          <w:szCs w:val="18"/>
+          <w:lang w:val="en-US"/>
+        </w:rPr>
+        <w:t>$ git push -u origin master</w:t>
+      </w:r>
+    </w:p>
+    <w:p>
+      <w:pPr>
+        <w:autoSpaceDE w:val="0"/>
+        <w:autoSpaceDN w:val="0"/>
+        <w:adjustRightInd w:val="0"/>
+        <w:spacing w:after="0" w:line="240" w:lineRule="auto"/>
+        <w:rPr>
+          <w:rFonts w:ascii="Lucida Console" w:hAnsi="Lucida Console" w:cs="Lucida Console"/>
+          <w:sz w:val="18"/>
+          <w:szCs w:val="18"/>
+          <w:lang w:val="en-US"/>
+        </w:rPr>
+      </w:pPr>
+      <w:r>
+        <w:rPr>
+          <w:rFonts w:ascii="Lucida Console" w:hAnsi="Lucida Console" w:cs="Lucida Console"/>
+          <w:sz w:val="18"/>
+          <w:szCs w:val="18"/>
+          <w:lang w:val="en-US"/>
+        </w:rPr>
+        <w:t>Enumerating objects: 3, done.</w:t>
+      </w:r>
+    </w:p>
+    <w:p>
+      <w:pPr>
+        <w:autoSpaceDE w:val="0"/>
+        <w:autoSpaceDN w:val="0"/>
+        <w:adjustRightInd w:val="0"/>
+        <w:spacing w:after="0" w:line="240" w:lineRule="auto"/>
+        <w:rPr>
+          <w:rFonts w:ascii="Lucida Console" w:hAnsi="Lucida Console" w:cs="Lucida Console"/>
+          <w:sz w:val="18"/>
+          <w:szCs w:val="18"/>
+          <w:lang w:val="en-US"/>
+        </w:rPr>
+      </w:pPr>
+      <w:r>
+        <w:rPr>
+          <w:rFonts w:ascii="Lucida Console" w:hAnsi="Lucida Console" w:cs="Lucida Console"/>
+          <w:sz w:val="18"/>
+          <w:szCs w:val="18"/>
+          <w:lang w:val="en-US"/>
+        </w:rPr>
+        <w:t>Counting objects: 100% (3/3), done.</w:t>
+      </w:r>
+    </w:p>
+    <w:p>
+      <w:pPr>
+        <w:autoSpaceDE w:val="0"/>
+        <w:autoSpaceDN w:val="0"/>
+        <w:adjustRightInd w:val="0"/>
+        <w:spacing w:after="0" w:line="240" w:lineRule="auto"/>
+        <w:rPr>
+          <w:rFonts w:ascii="Lucida Console" w:hAnsi="Lucida Console" w:cs="Lucida Console"/>
+          <w:sz w:val="18"/>
+          <w:szCs w:val="18"/>
+          <w:lang w:val="en-US"/>
+        </w:rPr>
+      </w:pPr>
+      <w:r>
+        <w:rPr>
+          <w:rFonts w:ascii="Lucida Console" w:hAnsi="Lucida Console" w:cs="Lucida Console"/>
+          <w:sz w:val="18"/>
+          <w:szCs w:val="18"/>
+          <w:lang w:val="en-US"/>
+        </w:rPr>
+        <w:t>Delta compression using up to 4 threads</w:t>
+      </w:r>
+    </w:p>
+    <w:p>
+      <w:pPr>
+        <w:autoSpaceDE w:val="0"/>
+        <w:autoSpaceDN w:val="0"/>
+        <w:adjustRightInd w:val="0"/>
+        <w:spacing w:after="0" w:line="240" w:lineRule="auto"/>
+        <w:rPr>
+          <w:rFonts w:ascii="Lucida Console" w:hAnsi="Lucida Console" w:cs="Lucida Console"/>
+          <w:sz w:val="18"/>
+          <w:szCs w:val="18"/>
+          <w:lang w:val="en-US"/>
+        </w:rPr>
+      </w:pPr>
+      <w:r>
+        <w:rPr>
+          <w:rFonts w:ascii="Lucida Console" w:hAnsi="Lucida Console" w:cs="Lucida Console"/>
+          <w:sz w:val="18"/>
+          <w:szCs w:val="18"/>
+          <w:lang w:val="en-US"/>
+        </w:rPr>
+        <w:t>Compressing objects: 100% (3/3), done.</w:t>
+      </w:r>
+    </w:p>
+    <w:p>
+      <w:pPr>
+        <w:autoSpaceDE w:val="0"/>
+        <w:autoSpaceDN w:val="0"/>
+        <w:adjustRightInd w:val="0"/>
+        <w:spacing w:after="0" w:line="240" w:lineRule="auto"/>
+        <w:rPr>
+          <w:rFonts w:ascii="Lucida Console" w:hAnsi="Lucida Console" w:cs="Lucida Console"/>
+          <w:sz w:val="18"/>
+          <w:szCs w:val="18"/>
+          <w:lang w:val="en-US"/>
+        </w:rPr>
+      </w:pPr>
+      <w:r>
+        <w:rPr>
+          <w:rFonts w:ascii="Lucida Console" w:hAnsi="Lucida Console" w:cs="Lucida Console"/>
+          <w:sz w:val="18"/>
+          <w:szCs w:val="18"/>
+          <w:lang w:val="en-US"/>
+        </w:rPr>
+        <w:t>Writing objects: 100% (3/3), 1.12 MiB | 6.04 MiB/s, done.</w:t>
+      </w:r>
+    </w:p>
+    <w:p>
+      <w:pPr>
+        <w:autoSpaceDE w:val="0"/>
+        <w:autoSpaceDN w:val="0"/>
+        <w:adjustRightInd w:val="0"/>
+        <w:spacing w:after="0" w:line="240" w:lineRule="auto"/>
+        <w:rPr>
+          <w:rFonts w:ascii="Lucida Console" w:hAnsi="Lucida Console" w:cs="Lucida Console"/>
+          <w:sz w:val="18"/>
+          <w:szCs w:val="18"/>
+          <w:lang w:val="en-US"/>
+        </w:rPr>
+      </w:pPr>
+      <w:r>
+        <w:rPr>
+          <w:rFonts w:ascii="Lucida Console" w:hAnsi="Lucida Console" w:cs="Lucida Console"/>
+          <w:sz w:val="18"/>
+          <w:szCs w:val="18"/>
+          <w:lang w:val="en-US"/>
+        </w:rPr>
+        <w:t>Total 3 (delta 0), reused 0 (delta 0), pack-reused 0</w:t>
+      </w:r>
+    </w:p>
+    <w:p>
+      <w:pPr>
+        <w:autoSpaceDE w:val="0"/>
+        <w:autoSpaceDN w:val="0"/>
+        <w:adjustRightInd w:val="0"/>
+        <w:spacing w:after="0" w:line="240" w:lineRule="auto"/>
+        <w:rPr>
+          <w:rFonts w:ascii="Lucida Console" w:hAnsi="Lucida Console" w:cs="Lucida Console"/>
+          <w:sz w:val="18"/>
+          <w:szCs w:val="18"/>
+          <w:lang w:val="en-US"/>
+        </w:rPr>
+      </w:pPr>
+      <w:r>
+        <w:rPr>
+          <w:rFonts w:ascii="Lucida Console" w:hAnsi="Lucida Console" w:cs="Lucida Console"/>
+          <w:sz w:val="18"/>
+          <w:szCs w:val="18"/>
+          <w:lang w:val="en-US"/>
+        </w:rPr>
+        <w:t xml:space="preserve">To </w:t>
+      </w:r>
+      <w:proofErr w:type="gramStart"/>
+      <w:r>
+        <w:rPr>
+          <w:rFonts w:ascii="Lucida Console" w:hAnsi="Lucida Console" w:cs="Lucida Console"/>
+          <w:sz w:val="18"/>
+          <w:szCs w:val="18"/>
+          <w:lang w:val="en-US"/>
+        </w:rPr>
+        <w:t>github.com:ElenaKuzmina/Example270124.git</w:t>
+      </w:r>
+      <w:proofErr w:type="gramEnd"/>
+    </w:p>
+    <w:p>
+      <w:pPr>
+        <w:autoSpaceDE w:val="0"/>
+        <w:autoSpaceDN w:val="0"/>
+        <w:adjustRightInd w:val="0"/>
+        <w:spacing w:after="0" w:line="240" w:lineRule="auto"/>
+        <w:rPr>
+          <w:rFonts w:ascii="Lucida Console" w:hAnsi="Lucida Console" w:cs="Lucida Console"/>
+          <w:sz w:val="18"/>
+          <w:szCs w:val="18"/>
+          <w:lang w:val="en-US"/>
+        </w:rPr>
+      </w:pPr>
+      <w:r>
+        <w:rPr>
+          <w:rFonts w:ascii="Lucida Console" w:hAnsi="Lucida Console" w:cs="Lucida Console"/>
+          <w:sz w:val="18"/>
+          <w:szCs w:val="18"/>
+          <w:lang w:val="en-US"/>
+        </w:rPr>
+        <w:t xml:space="preserve"> * [new </w:t>
+      </w:r>
+      <w:proofErr w:type="gramStart"/>
+      <w:r>
+        <w:rPr>
+          <w:rFonts w:ascii="Lucida Console" w:hAnsi="Lucida Console" w:cs="Lucida Console"/>
+          <w:sz w:val="18"/>
+          <w:szCs w:val="18"/>
+          <w:lang w:val="en-US"/>
+        </w:rPr>
+        <w:t xml:space="preserve">branch]   </w:t>
+      </w:r>
+      <w:proofErr w:type="gramEnd"/>
+      <w:r>
+        <w:rPr>
+          <w:rFonts w:ascii="Lucida Console" w:hAnsi="Lucida Console" w:cs="Lucida Console"/>
+          <w:sz w:val="18"/>
+          <w:szCs w:val="18"/>
+          <w:lang w:val="en-US"/>
+        </w:rPr>
+        <w:t xml:space="preserve">   master -&gt; master</w:t>
+      </w:r>
+    </w:p>
+    <w:p>
+      <w:pPr>
+        <w:autoSpaceDE w:val="0"/>
+        <w:autoSpaceDN w:val="0"/>
+        <w:adjustRightInd w:val="0"/>
+        <w:spacing w:after="0" w:line="240" w:lineRule="auto"/>
+        <w:rPr>
+          <w:rFonts w:ascii="Lucida Console" w:hAnsi="Lucida Console" w:cs="Lucida Console"/>
+          <w:sz w:val="18"/>
+          <w:szCs w:val="18"/>
+          <w:lang w:val="en-US"/>
+        </w:rPr>
+      </w:pPr>
+      <w:r>
+        <w:rPr>
+          <w:rFonts w:ascii="Lucida Console" w:hAnsi="Lucida Console" w:cs="Lucida Console"/>
+          <w:sz w:val="18"/>
+          <w:szCs w:val="18"/>
+          <w:lang w:val="en-US"/>
+        </w:rPr>
+        <w:t>branch 'master' set up to track 'origin/master'.</w:t>
+      </w:r>
+    </w:p>
+    <w:p>
+      <w:pPr>
+        <w:autoSpaceDE w:val="0"/>
+        <w:autoSpaceDN w:val="0"/>
+        <w:adjustRightInd w:val="0"/>
+        <w:spacing w:after="0" w:line="240" w:lineRule="auto"/>
+        <w:rPr>
+          <w:rFonts w:ascii="Lucida Console" w:hAnsi="Lucida Console" w:cs="Lucida Console"/>
+          <w:sz w:val="18"/>
+          <w:szCs w:val="18"/>
+          <w:lang w:val="en-US"/>
+        </w:rPr>
+      </w:pPr>
+    </w:p>
+    <w:p>
+      <w:pPr>
+        <w:autoSpaceDE w:val="0"/>
+        <w:autoSpaceDN w:val="0"/>
+        <w:adjustRightInd w:val="0"/>
+        <w:spacing w:after="0" w:line="240" w:lineRule="auto"/>
+        <w:rPr>
+          <w:rFonts w:ascii="Lucida Console" w:hAnsi="Lucida Console" w:cs="Lucida Console"/>
+          <w:color w:val="00A89A"/>
+          <w:sz w:val="18"/>
+          <w:szCs w:val="18"/>
+          <w:lang w:val="en-US"/>
+        </w:rPr>
+      </w:pPr>
+      <w:r>
+        <w:rPr>
+          <w:rFonts w:ascii="Lucida Console" w:hAnsi="Lucida Console" w:cs="Lucida Console"/>
+          <w:color w:val="1CA800"/>
+          <w:sz w:val="18"/>
+          <w:szCs w:val="18"/>
+        </w:rPr>
+        <w:t>Админ</w:t>
+      </w:r>
+      <w:r>
+        <w:rPr>
+          <w:rFonts w:ascii="Lucida Console" w:hAnsi="Lucida Console" w:cs="Lucida Console"/>
+          <w:color w:val="1CA800"/>
+          <w:sz w:val="18"/>
+          <w:szCs w:val="18"/>
+          <w:lang w:val="en-US"/>
+        </w:rPr>
+        <w:t xml:space="preserve"> </w:t>
+      </w:r>
+      <w:r>
+        <w:rPr>
+          <w:rFonts w:ascii="Lucida Console" w:hAnsi="Lucida Console" w:cs="Lucida Console"/>
+          <w:color w:val="1CA800"/>
+          <w:sz w:val="18"/>
+          <w:szCs w:val="18"/>
+        </w:rPr>
+        <w:t>ПЭК</w:t>
+      </w:r>
+      <w:r>
+        <w:rPr>
+          <w:rFonts w:ascii="Lucida Console" w:hAnsi="Lucida Console" w:cs="Lucida Console"/>
+          <w:color w:val="1CA800"/>
+          <w:sz w:val="18"/>
+          <w:szCs w:val="18"/>
+          <w:lang w:val="en-US"/>
+        </w:rPr>
+        <w:t xml:space="preserve">@PC222-00 </w:t>
+      </w:r>
+      <w:r>
+        <w:rPr>
+          <w:rFonts w:ascii="Lucida Console" w:hAnsi="Lucida Console" w:cs="Lucida Console"/>
+          <w:color w:val="B148C6"/>
+          <w:sz w:val="18"/>
+          <w:szCs w:val="18"/>
+          <w:lang w:val="en-US"/>
+        </w:rPr>
+        <w:t xml:space="preserve">MINGW64 </w:t>
+      </w:r>
+      <w:r>
+        <w:rPr>
+          <w:rFonts w:ascii="Lucida Console" w:hAnsi="Lucida Console" w:cs="Lucida Console"/>
+          <w:color w:val="C0A000"/>
+          <w:sz w:val="18"/>
+          <w:szCs w:val="18"/>
+          <w:lang w:val="en-US"/>
+        </w:rPr>
+        <w:t>~/Documents/Git Command</w:t>
+      </w:r>
+      <w:r>
+        <w:rPr>
+          <w:rFonts w:ascii="Lucida Console" w:hAnsi="Lucida Console" w:cs="Lucida Console"/>
+          <w:color w:val="00A89A"/>
+          <w:sz w:val="18"/>
+          <w:szCs w:val="18"/>
+          <w:lang w:val="en-US"/>
+        </w:rPr>
+        <w:t xml:space="preserve"> (master)</w:t>
+      </w:r>
+    </w:p>
+    <w:p>
+      <w:pPr>
+        <w:autoSpaceDE w:val="0"/>
+        <w:autoSpaceDN w:val="0"/>
+        <w:adjustRightInd w:val="0"/>
+        <w:spacing w:after="0" w:line="240" w:lineRule="auto"/>
+        <w:rPr>
+          <w:rFonts w:ascii="Lucida Console" w:hAnsi="Lucida Console" w:cs="Lucida Console"/>
+          <w:sz w:val="18"/>
+          <w:szCs w:val="18"/>
+        </w:rPr>
+      </w:pPr>
+      <w:r>
+        <w:rPr>
+          <w:rFonts w:ascii="Lucida Console" w:hAnsi="Lucida Console" w:cs="Lucida Console"/>
+          <w:sz w:val="18"/>
+          <w:szCs w:val="18"/>
+        </w:rPr>
+        <w:t>$</w:t>
+      </w:r>
+    </w:p>
+    <w:p>
+      <w:pPr>
+        <w:autoSpaceDE w:val="0"/>
+        <w:autoSpaceDN w:val="0"/>
+        <w:adjustRightInd w:val="0"/>
+        <w:spacing w:after="0" w:line="240" w:lineRule="auto"/>
+        <w:rPr>
+          <w:rFonts w:ascii="Lucida Console" w:hAnsi="Lucida Console" w:cs="Lucida Console"/>
+          <w:sz w:val="18"/>
+          <w:szCs w:val="18"/>
         </w:rPr>
       </w:pPr>
     </w:p>
@@ -7285,7 +9484,7 @@
 </file>
 
 <file path=word/numbering.xml><?xml version="1.0" encoding="utf-8"?>
-<w:numbering xmlns:wpc="http://schemas.microsoft.com/office/word/2010/wordprocessingCanvas" xmlns:cx="http://schemas.microsoft.com/office/drawing/2014/chartex" xmlns:cx1="http://schemas.microsoft.com/office/drawing/2015/9/8/chartex" xmlns:cx2="http://schemas.microsoft.com/office/drawing/2015/10/21/chartex" xmlns:cx3="http://schemas.microsoft.com/office/drawing/2016/5/9/chartex" xmlns:cx4="http://schemas.microsoft.com/office/drawing/2016/5/10/chartex" xmlns:cx5="http://schemas.microsoft.com/office/drawing/2016/5/11/chartex" xmlns:cx6="http://schemas.microsoft.com/office/drawing/2016/5/12/chartex" xmlns:cx7="http://schemas.microsoft.com/office/drawing/2016/5/13/chartex" xmlns:cx8="http://schemas.microsoft.com/office/drawing/2016/5/14/chartex" xmlns:mc="http://schemas.openxmlformats.org/markup-compatibility/2006" xmlns:aink="http://schemas.microsoft.com/office/drawing/2016/ink" xmlns:am3d="http://schemas.microsoft.com/office/drawing/2017/model3d" xmlns:o="urn:schemas-microsoft-com:office:office" xmlns:r="http://schemas.openxmlformats.org/officeDocument/2006/relationships" xmlns:m="http://schemas.openxmlformats.org/officeDocument/2006/math" xmlns:v="urn:schemas-microsoft-com:vml" xmlns:wp14="http://schemas.microsoft.com/office/word/2010/wordprocessingDrawing" xmlns:wp="http://schemas.openxmlformats.org/drawingml/2006/wordprocessingDrawing" xmlns:w10="urn:schemas-microsoft-com:office:word" xmlns:w="http://schemas.openxmlformats.org/wordprocessingml/2006/main" xmlns:w14="http://schemas.microsoft.com/office/word/2010/wordml" xmlns:w15="http://schemas.microsoft.com/office/word/2012/wordml" xmlns:w16cid="http://schemas.microsoft.com/office/word/2016/wordml/cid" xmlns:w16se="http://schemas.microsoft.com/office/word/2015/wordml/symex" xmlns:wpg="http://schemas.microsoft.com/office/word/2010/wordprocessingGroup" xmlns:wpi="http://schemas.microsoft.com/office/word/2010/wordprocessingInk" xmlns:wne="http://schemas.microsoft.com/office/word/2006/wordml" xmlns:wps="http://schemas.microsoft.com/office/word/2010/wordprocessingShape" mc:Ignorable="w14 w15 w16se w16cid wp14">
+<w:numbering xmlns:wpc="http://schemas.microsoft.com/office/word/2010/wordprocessingCanvas" xmlns:cx="http://schemas.microsoft.com/office/drawing/2014/chartex" xmlns:cx1="http://schemas.microsoft.com/office/drawing/2015/9/8/chartex" xmlns:cx2="http://schemas.microsoft.com/office/drawing/2015/10/21/chartex" xmlns:cx3="http://schemas.microsoft.com/office/drawing/2016/5/9/chartex" xmlns:cx4="http://schemas.microsoft.com/office/drawing/2016/5/10/chartex" xmlns:cx5="http://schemas.microsoft.com/office/drawing/2016/5/11/chartex" xmlns:cx6="http://schemas.microsoft.com/office/drawing/2016/5/12/chartex" xmlns:cx7="http://schemas.microsoft.com/office/drawing/2016/5/13/chartex" xmlns:cx8="http://schemas.microsoft.com/office/drawing/2016/5/14/chartex" xmlns:mc="http://schemas.openxmlformats.org/markup-compatibility/2006" xmlns:aink="http://schemas.microsoft.com/office/drawing/2016/ink" xmlns:am3d="http://schemas.microsoft.com/office/drawing/2017/model3d" xmlns:o="urn:schemas-microsoft-com:office:office" xmlns:r="http://schemas.openxmlformats.org/officeDocument/2006/relationships" xmlns:m="http://schemas.openxmlformats.org/officeDocument/2006/math" xmlns:v="urn:schemas-microsoft-com:vml" xmlns:wp14="http://schemas.microsoft.com/office/word/2010/wordprocessingDrawing" xmlns:wp="http://schemas.openxmlformats.org/drawingml/2006/wordprocessingDrawing" xmlns:w10="urn:schemas-microsoft-com:office:word" xmlns:w="http://schemas.openxmlformats.org/wordprocessingml/2006/main" xmlns:w14="http://schemas.microsoft.com/office/word/2010/wordml" xmlns:w15="http://schemas.microsoft.com/office/word/2012/wordml" xmlns:w16cex="http://schemas.microsoft.com/office/word/2018/wordml/cex" xmlns:w16cid="http://schemas.microsoft.com/office/word/2016/wordml/cid" xmlns:w16="http://schemas.microsoft.com/office/word/2018/wordml" xmlns:w16se="http://schemas.microsoft.com/office/word/2015/wordml/symex" xmlns:wpg="http://schemas.microsoft.com/office/word/2010/wordprocessingGroup" xmlns:wpi="http://schemas.microsoft.com/office/word/2010/wordprocessingInk" xmlns:wne="http://schemas.microsoft.com/office/word/2006/wordml" xmlns:wps="http://schemas.microsoft.com/office/word/2010/wordprocessingShape" mc:Ignorable="w14 w15 w16se w16cid w16 w16cex wp14">
   <w:abstractNum w:abstractNumId="0" w15:restartNumberingAfterBreak="0">
     <w:nsid w:val="0AEC3722"/>
     <w:multiLevelType w:val="multilevel"/>
@@ -9670,7 +11869,7 @@
 </file>
 
 <file path=word/styles.xml><?xml version="1.0" encoding="utf-8"?>
-<w:styles xmlns:mc="http://schemas.openxmlformats.org/markup-compatibility/2006" xmlns:r="http://schemas.openxmlformats.org/officeDocument/2006/relationships" xmlns:w="http://schemas.openxmlformats.org/wordprocessingml/2006/main" xmlns:w14="http://schemas.microsoft.com/office/word/2010/wordml" xmlns:w15="http://schemas.microsoft.com/office/word/2012/wordml" xmlns:w16cid="http://schemas.microsoft.com/office/word/2016/wordml/cid" xmlns:w16se="http://schemas.microsoft.com/office/word/2015/wordml/symex" mc:Ignorable="w14 w15 w16se w16cid">
+<w:styles xmlns:mc="http://schemas.openxmlformats.org/markup-compatibility/2006" xmlns:r="http://schemas.openxmlformats.org/officeDocument/2006/relationships" xmlns:w="http://schemas.openxmlformats.org/wordprocessingml/2006/main" xmlns:w14="http://schemas.microsoft.com/office/word/2010/wordml" xmlns:w15="http://schemas.microsoft.com/office/word/2012/wordml" xmlns:w16cex="http://schemas.microsoft.com/office/word/2018/wordml/cex" xmlns:w16cid="http://schemas.microsoft.com/office/word/2016/wordml/cid" xmlns:w16="http://schemas.microsoft.com/office/word/2018/wordml" xmlns:w16se="http://schemas.microsoft.com/office/word/2015/wordml/symex" mc:Ignorable="w14 w15 w16se w16cid w16 w16cex">
   <w:docDefaults>
     <w:rPrDefault>
       <w:rPr>
@@ -9686,7 +11885,7 @@
       </w:pPr>
     </w:pPrDefault>
   </w:docDefaults>
-  <w:latentStyles w:defLockedState="0" w:defUIPriority="99" w:defSemiHidden="0" w:defUnhideWhenUsed="0" w:defQFormat="0" w:count="375">
+  <w:latentStyles w:defLockedState="0" w:defUIPriority="99" w:defSemiHidden="0" w:defUnhideWhenUsed="0" w:defQFormat="0" w:count="376">
     <w:lsdException w:name="Normal" w:uiPriority="0" w:qFormat="1"/>
     <w:lsdException w:name="heading 1" w:uiPriority="9" w:qFormat="1"/>
     <w:lsdException w:name="heading 2" w:semiHidden="1" w:uiPriority="9" w:unhideWhenUsed="1" w:qFormat="1"/>
@@ -9792,7 +11991,6 @@
     <w:lsdException w:name="HTML Sample" w:semiHidden="1" w:unhideWhenUsed="1"/>
     <w:lsdException w:name="HTML Typewriter" w:semiHidden="1" w:unhideWhenUsed="1"/>
     <w:lsdException w:name="HTML Variable" w:semiHidden="1" w:unhideWhenUsed="1"/>
-    <w:lsdException w:name="Normal Table" w:semiHidden="1" w:unhideWhenUsed="1"/>
     <w:lsdException w:name="annotation subject" w:semiHidden="1" w:unhideWhenUsed="1"/>
     <w:lsdException w:name="No List" w:semiHidden="1" w:unhideWhenUsed="1"/>
     <w:lsdException w:name="Outline List 1" w:semiHidden="1" w:unhideWhenUsed="1"/>
@@ -9839,10 +12037,8 @@
     <w:lsdException w:name="Table Subtle 2" w:semiHidden="1" w:unhideWhenUsed="1"/>
     <w:lsdException w:name="Table Web 1" w:semiHidden="1" w:unhideWhenUsed="1"/>
     <w:lsdException w:name="Table Web 2" w:semiHidden="1" w:unhideWhenUsed="1"/>
-    <w:lsdException w:name="Table Web 3" w:semiHidden="1" w:unhideWhenUsed="1"/>
     <w:lsdException w:name="Balloon Text" w:semiHidden="1" w:unhideWhenUsed="1"/>
     <w:lsdException w:name="Table Grid" w:uiPriority="39"/>
-    <w:lsdException w:name="Table Theme" w:semiHidden="1" w:unhideWhenUsed="1"/>
     <w:lsdException w:name="Placeholder Text" w:semiHidden="1"/>
     <w:lsdException w:name="No Spacing" w:uiPriority="1" w:qFormat="1"/>
     <w:lsdException w:name="Light Shading" w:uiPriority="60"/>
@@ -10062,6 +12258,7 @@
     <w:lsdException w:name="Smart Hyperlink" w:semiHidden="1" w:unhideWhenUsed="1"/>
     <w:lsdException w:name="Hashtag" w:semiHidden="1" w:unhideWhenUsed="1"/>
     <w:lsdException w:name="Unresolved Mention" w:semiHidden="1" w:unhideWhenUsed="1"/>
+    <w:lsdException w:name="Smart Link" w:semiHidden="1" w:unhideWhenUsed="1"/>
   </w:latentStyles>
   <w:style w:type="paragraph" w:default="1" w:styleId="a">
     <w:name w:val="Normal"/>

</xml_diff>